<commit_message>
Revised Advanced Excel Topics Instructions
</commit_message>
<xml_diff>
--- a/5 Advanced_Excel_Functions/AdvancedExcelTopics_Instructions.docx
+++ b/5 Advanced_Excel_Functions/AdvancedExcelTopics_Instructions.docx
@@ -12,16 +12,13 @@
       </w:sdtPr>
       <w:sdtEndPr>
         <w:rPr>
-          <w:rFonts w:asciiTheme="minorHAnsi" w:eastAsiaTheme="minorHAnsi" w:hAnsiTheme="minorHAnsi" w:cstheme="minorBidi"/>
+          <w:rFonts w:asciiTheme="minorHAnsi" w:eastAsiaTheme="minorEastAsia" w:hAnsiTheme="minorHAnsi" w:cstheme="minorBidi"/>
           <w:b/>
           <w:bCs/>
           <w:noProof/>
           <w:color w:val="auto"/>
-          <w:kern w:val="2"/>
-          <w:sz w:val="24"/>
-          <w:szCs w:val="24"/>
-          <w:lang w:val="en-GB"/>
-          <w14:ligatures w14:val="standardContextual"/>
+          <w:sz w:val="21"/>
+          <w:szCs w:val="21"/>
         </w:rPr>
       </w:sdtEndPr>
       <w:sdtContent>
@@ -353,6 +350,7 @@
           <w:ilvl w:val="0"/>
           <w:numId w:val="1"/>
         </w:numPr>
+        <w:spacing w:line="278" w:lineRule="auto"/>
       </w:pPr>
       <w:r>
         <w:rPr>
@@ -371,6 +369,7 @@
           <w:ilvl w:val="1"/>
           <w:numId w:val="1"/>
         </w:numPr>
+        <w:spacing w:line="278" w:lineRule="auto"/>
       </w:pPr>
       <w:r>
         <w:t>Go to the menu and select File &gt; Options.</w:t>
@@ -382,6 +381,7 @@
           <w:ilvl w:val="1"/>
           <w:numId w:val="1"/>
         </w:numPr>
+        <w:spacing w:line="278" w:lineRule="auto"/>
       </w:pPr>
       <w:r>
         <w:t>In the Excel Options window, click on Customize Ribbon.</w:t>
@@ -393,6 +393,7 @@
           <w:ilvl w:val="1"/>
           <w:numId w:val="1"/>
         </w:numPr>
+        <w:spacing w:line="278" w:lineRule="auto"/>
       </w:pPr>
       <w:r>
         <w:t>In the right panel, check the box next to Developer.</w:t>
@@ -404,6 +405,7 @@
           <w:ilvl w:val="1"/>
           <w:numId w:val="1"/>
         </w:numPr>
+        <w:spacing w:line="278" w:lineRule="auto"/>
       </w:pPr>
       <w:r>
         <w:t>Click OK to close the window.</w:t>
@@ -415,6 +417,7 @@
           <w:ilvl w:val="0"/>
           <w:numId w:val="1"/>
         </w:numPr>
+        <w:spacing w:line="278" w:lineRule="auto"/>
       </w:pPr>
       <w:r>
         <w:rPr>
@@ -433,6 +436,7 @@
           <w:ilvl w:val="1"/>
           <w:numId w:val="1"/>
         </w:numPr>
+        <w:spacing w:line="278" w:lineRule="auto"/>
       </w:pPr>
       <w:r>
         <w:t>Go to the Developer tab and click on Record Macro.</w:t>
@@ -444,6 +448,7 @@
           <w:ilvl w:val="1"/>
           <w:numId w:val="1"/>
         </w:numPr>
+        <w:spacing w:line="278" w:lineRule="auto"/>
       </w:pPr>
       <w:r>
         <w:t>In the Record Macro dialog box:</w:t>
@@ -455,17 +460,10 @@
           <w:ilvl w:val="2"/>
           <w:numId w:val="1"/>
         </w:numPr>
-      </w:pPr>
-      <w:r>
-        <w:t xml:space="preserve">Name your macro: enter </w:t>
-      </w:r>
-      <w:proofErr w:type="spellStart"/>
-      <w:r>
-        <w:t>CalculateTotalSales</w:t>
-      </w:r>
-      <w:proofErr w:type="spellEnd"/>
-      <w:r>
-        <w:t>.</w:t>
+        <w:spacing w:line="278" w:lineRule="auto"/>
+      </w:pPr>
+      <w:r>
+        <w:t>Name your macro: enter CalculateTotalSales.</w:t>
       </w:r>
     </w:p>
     <w:p>
@@ -474,6 +472,7 @@
           <w:ilvl w:val="2"/>
           <w:numId w:val="1"/>
         </w:numPr>
+        <w:spacing w:line="278" w:lineRule="auto"/>
       </w:pPr>
       <w:r>
         <w:t>Assign a shortcut key: type T (optional).</w:t>
@@ -485,6 +484,7 @@
           <w:ilvl w:val="2"/>
           <w:numId w:val="1"/>
         </w:numPr>
+        <w:spacing w:line="278" w:lineRule="auto"/>
       </w:pPr>
       <w:r>
         <w:t>Store the macro in This Workbook.</w:t>
@@ -496,6 +496,7 @@
           <w:ilvl w:val="2"/>
           <w:numId w:val="1"/>
         </w:numPr>
+        <w:spacing w:line="278" w:lineRule="auto"/>
       </w:pPr>
       <w:r>
         <w:t>Optionally, enter a description like "Calculates total sales."</w:t>
@@ -507,6 +508,7 @@
           <w:ilvl w:val="2"/>
           <w:numId w:val="1"/>
         </w:numPr>
+        <w:spacing w:line="278" w:lineRule="auto"/>
       </w:pPr>
       <w:r>
         <w:t>Click OK.</w:t>
@@ -518,6 +520,7 @@
           <w:ilvl w:val="0"/>
           <w:numId w:val="1"/>
         </w:numPr>
+        <w:spacing w:line="278" w:lineRule="auto"/>
       </w:pPr>
       <w:r>
         <w:rPr>
@@ -536,6 +539,7 @@
           <w:ilvl w:val="1"/>
           <w:numId w:val="1"/>
         </w:numPr>
+        <w:spacing w:line="278" w:lineRule="auto"/>
       </w:pPr>
       <w:r>
         <w:t>Click on cell F2, enter the formula =D2*E2, and press Enter.</w:t>
@@ -547,6 +551,7 @@
           <w:ilvl w:val="1"/>
           <w:numId w:val="1"/>
         </w:numPr>
+        <w:spacing w:line="278" w:lineRule="auto"/>
       </w:pPr>
       <w:r>
         <w:t>Click and drag the fill handle from F2 to F6 to copy the formula.</w:t>
@@ -558,12 +563,14 @@
           <w:ilvl w:val="0"/>
           <w:numId w:val="1"/>
         </w:numPr>
+        <w:spacing w:line="278" w:lineRule="auto"/>
       </w:pPr>
       <w:r>
         <w:rPr>
           <w:b/>
           <w:bCs/>
         </w:rPr>
+        <w:lastRenderedPageBreak/>
         <w:t>Stop Recording</w:t>
       </w:r>
       <w:r>
@@ -576,6 +583,7 @@
           <w:ilvl w:val="1"/>
           <w:numId w:val="1"/>
         </w:numPr>
+        <w:spacing w:line="278" w:lineRule="auto"/>
       </w:pPr>
       <w:r>
         <w:t>Click on Stop Recording in the Developer tab.</w:t>
@@ -583,11 +591,583 @@
     </w:p>
     <w:p>
       <w:pPr>
+        <w:numPr>
+          <w:ilvl w:val="0"/>
+          <w:numId w:val="1"/>
+        </w:numPr>
+        <w:spacing w:before="100" w:beforeAutospacing="1" w:after="100" w:afterAutospacing="1" w:line="240" w:lineRule="auto"/>
+        <w:rPr>
+          <w:rFonts w:ascii="Times New Roman" w:eastAsia="Times New Roman" w:hAnsi="Times New Roman" w:cs="Times New Roman"/>
+          <w:sz w:val="24"/>
+          <w:szCs w:val="24"/>
+          <w:lang w:eastAsia="en-GB"/>
+        </w:rPr>
+      </w:pPr>
+      <w:r>
+        <w:rPr>
+          <w:rFonts w:ascii="Times New Roman" w:eastAsia="Times New Roman" w:hAnsi="Times New Roman" w:cs="Times New Roman"/>
+          <w:b/>
+          <w:bCs/>
+          <w:sz w:val="24"/>
+          <w:szCs w:val="24"/>
+          <w:lang w:eastAsia="en-GB"/>
+        </w:rPr>
+        <w:t>When the "Record Actions" menu pops up after creating a macro:</w:t>
+      </w:r>
+    </w:p>
+    <w:p>
+      <w:pPr>
+        <w:numPr>
+          <w:ilvl w:val="1"/>
+          <w:numId w:val="1"/>
+        </w:numPr>
+        <w:spacing w:before="100" w:beforeAutospacing="1" w:after="100" w:afterAutospacing="1" w:line="240" w:lineRule="auto"/>
+        <w:rPr>
+          <w:rFonts w:ascii="Times New Roman" w:eastAsia="Times New Roman" w:hAnsi="Times New Roman" w:cs="Times New Roman"/>
+          <w:sz w:val="24"/>
+          <w:szCs w:val="24"/>
+          <w:lang w:eastAsia="en-GB"/>
+        </w:rPr>
+      </w:pPr>
+      <w:r>
+        <w:rPr>
+          <w:rFonts w:ascii="Times New Roman" w:eastAsia="Times New Roman" w:hAnsi="Times New Roman" w:cs="Times New Roman"/>
+          <w:sz w:val="24"/>
+          <w:szCs w:val="24"/>
+          <w:lang w:eastAsia="en-GB"/>
+        </w:rPr>
+        <w:t xml:space="preserve">Click on </w:t>
+      </w:r>
+      <w:r>
+        <w:rPr>
+          <w:rFonts w:ascii="Times New Roman" w:eastAsia="Times New Roman" w:hAnsi="Times New Roman" w:cs="Times New Roman"/>
+          <w:b/>
+          <w:bCs/>
+          <w:sz w:val="24"/>
+          <w:szCs w:val="24"/>
+          <w:lang w:eastAsia="en-GB"/>
+        </w:rPr>
+        <w:t>Save Script</w:t>
+      </w:r>
+      <w:r>
+        <w:rPr>
+          <w:rFonts w:ascii="Times New Roman" w:eastAsia="Times New Roman" w:hAnsi="Times New Roman" w:cs="Times New Roman"/>
+          <w:sz w:val="24"/>
+          <w:szCs w:val="24"/>
+          <w:lang w:eastAsia="en-GB"/>
+        </w:rPr>
+        <w:t>.</w:t>
+      </w:r>
+    </w:p>
+    <w:p>
+      <w:pPr>
+        <w:numPr>
+          <w:ilvl w:val="1"/>
+          <w:numId w:val="1"/>
+        </w:numPr>
+        <w:spacing w:before="100" w:beforeAutospacing="1" w:after="100" w:afterAutospacing="1" w:line="240" w:lineRule="auto"/>
+        <w:rPr>
+          <w:rFonts w:ascii="Times New Roman" w:eastAsia="Times New Roman" w:hAnsi="Times New Roman" w:cs="Times New Roman"/>
+          <w:sz w:val="24"/>
+          <w:szCs w:val="24"/>
+          <w:lang w:eastAsia="en-GB"/>
+        </w:rPr>
+      </w:pPr>
+      <w:r>
+        <w:rPr>
+          <w:rFonts w:ascii="Times New Roman" w:eastAsia="Times New Roman" w:hAnsi="Times New Roman" w:cs="Times New Roman"/>
+          <w:sz w:val="24"/>
+          <w:szCs w:val="24"/>
+          <w:lang w:eastAsia="en-GB"/>
+        </w:rPr>
+        <w:t xml:space="preserve">Provide a descriptive name, such as </w:t>
+      </w:r>
+      <w:r>
+        <w:rPr>
+          <w:rFonts w:ascii="Courier New" w:eastAsia="Times New Roman" w:hAnsi="Courier New" w:cs="Courier New"/>
+          <w:sz w:val="20"/>
+          <w:szCs w:val="20"/>
+          <w:lang w:eastAsia="en-GB"/>
+        </w:rPr>
+        <w:t>CalculateTotalSales</w:t>
+      </w:r>
+      <w:r>
+        <w:rPr>
+          <w:rFonts w:ascii="Times New Roman" w:eastAsia="Times New Roman" w:hAnsi="Times New Roman" w:cs="Times New Roman"/>
+          <w:sz w:val="24"/>
+          <w:szCs w:val="24"/>
+          <w:lang w:eastAsia="en-GB"/>
+        </w:rPr>
+        <w:t>, to easily identify the macro later.</w:t>
+      </w:r>
+    </w:p>
+    <w:p>
+      <w:pPr>
+        <w:numPr>
+          <w:ilvl w:val="1"/>
+          <w:numId w:val="1"/>
+        </w:numPr>
+        <w:spacing w:before="100" w:beforeAutospacing="1" w:after="100" w:afterAutospacing="1" w:line="240" w:lineRule="auto"/>
+        <w:rPr>
+          <w:rFonts w:ascii="Times New Roman" w:eastAsia="Times New Roman" w:hAnsi="Times New Roman" w:cs="Times New Roman"/>
+          <w:sz w:val="24"/>
+          <w:szCs w:val="24"/>
+          <w:lang w:eastAsia="en-GB"/>
+        </w:rPr>
+      </w:pPr>
+      <w:r>
+        <w:rPr>
+          <w:rFonts w:ascii="Times New Roman" w:eastAsia="Times New Roman" w:hAnsi="Times New Roman" w:cs="Times New Roman"/>
+          <w:sz w:val="24"/>
+          <w:szCs w:val="24"/>
+          <w:lang w:eastAsia="en-GB"/>
+        </w:rPr>
+        <w:t>Optionally, add a description to note what the macro does, e.g., "Calculates total sales by multiplying units sold by unit price."</w:t>
+      </w:r>
+    </w:p>
+    <w:p>
+      <w:pPr>
+        <w:numPr>
+          <w:ilvl w:val="1"/>
+          <w:numId w:val="1"/>
+        </w:numPr>
+        <w:spacing w:before="100" w:beforeAutospacing="1" w:after="100" w:afterAutospacing="1" w:line="240" w:lineRule="auto"/>
+        <w:rPr>
+          <w:rFonts w:ascii="Times New Roman" w:eastAsia="Times New Roman" w:hAnsi="Times New Roman" w:cs="Times New Roman"/>
+          <w:sz w:val="24"/>
+          <w:szCs w:val="24"/>
+          <w:lang w:eastAsia="en-GB"/>
+        </w:rPr>
+      </w:pPr>
+      <w:r>
+        <w:rPr>
+          <w:rFonts w:ascii="Times New Roman" w:eastAsia="Times New Roman" w:hAnsi="Times New Roman" w:cs="Times New Roman"/>
+          <w:sz w:val="24"/>
+          <w:szCs w:val="24"/>
+          <w:lang w:eastAsia="en-GB"/>
+        </w:rPr>
+        <w:t xml:space="preserve">Click </w:t>
+      </w:r>
+      <w:r>
+        <w:rPr>
+          <w:rFonts w:ascii="Times New Roman" w:eastAsia="Times New Roman" w:hAnsi="Times New Roman" w:cs="Times New Roman"/>
+          <w:b/>
+          <w:bCs/>
+          <w:sz w:val="24"/>
+          <w:szCs w:val="24"/>
+          <w:lang w:eastAsia="en-GB"/>
+        </w:rPr>
+        <w:t>Save</w:t>
+      </w:r>
+      <w:r>
+        <w:rPr>
+          <w:rFonts w:ascii="Times New Roman" w:eastAsia="Times New Roman" w:hAnsi="Times New Roman" w:cs="Times New Roman"/>
+          <w:sz w:val="24"/>
+          <w:szCs w:val="24"/>
+          <w:lang w:eastAsia="en-GB"/>
+        </w:rPr>
+        <w:t>.</w:t>
+      </w:r>
+    </w:p>
+    <w:p>
+      <w:pPr>
+        <w:spacing w:before="100" w:beforeAutospacing="1" w:after="100" w:afterAutospacing="1" w:line="240" w:lineRule="auto"/>
+        <w:rPr>
+          <w:rFonts w:ascii="Times New Roman" w:eastAsia="Times New Roman" w:hAnsi="Times New Roman" w:cs="Times New Roman"/>
+          <w:sz w:val="24"/>
+          <w:szCs w:val="24"/>
+          <w:lang w:eastAsia="en-GB"/>
+        </w:rPr>
+      </w:pPr>
+      <w:r>
+        <w:rPr>
+          <w:rFonts w:ascii="Times New Roman" w:eastAsia="Times New Roman" w:hAnsi="Times New Roman" w:cs="Times New Roman"/>
+          <w:sz w:val="24"/>
+          <w:szCs w:val="24"/>
+          <w:lang w:eastAsia="en-GB"/>
+        </w:rPr>
+        <w:t>This ensures that your macro is stored and can be run later on other datasets or shared with others. If the macro is saved in the current workbook, it will be available whenever you open that workbook. If you want to use the macro in other workbooks, consider saving it in your Personal Macro Workbook or as an Excel Add-in, depending on your version of Excel.</w:t>
+      </w:r>
+    </w:p>
+    <w:p>
+      <w:pPr>
+        <w:spacing w:line="278" w:lineRule="auto"/>
+        <w:ind w:left="1440"/>
+      </w:pPr>
+      <w:r>
+        <w:drawing>
+          <wp:inline distT="0" distB="0" distL="0" distR="0" wp14:anchorId="39E58A9A" wp14:editId="36DE080B">
+            <wp:extent cx="3387436" cy="4090489"/>
+            <wp:effectExtent l="0" t="0" r="3810" b="5715"/>
+            <wp:docPr id="2044072259" name="Picture 1" descr="A screenshot of a computer&#10;&#10;Description automatically generated"/>
+            <wp:cNvGraphicFramePr>
+              <a:graphicFrameLocks xmlns:a="http://schemas.openxmlformats.org/drawingml/2006/main" noChangeAspect="1"/>
+            </wp:cNvGraphicFramePr>
+            <a:graphic xmlns:a="http://schemas.openxmlformats.org/drawingml/2006/main">
+              <a:graphicData uri="http://schemas.openxmlformats.org/drawingml/2006/picture">
+                <pic:pic xmlns:pic="http://schemas.openxmlformats.org/drawingml/2006/picture">
+                  <pic:nvPicPr>
+                    <pic:cNvPr id="2044072259" name="Picture 1" descr="A screenshot of a computer&#10;&#10;Description automatically generated"/>
+                    <pic:cNvPicPr/>
+                  </pic:nvPicPr>
+                  <pic:blipFill>
+                    <a:blip r:embed="rId6"/>
+                    <a:stretch>
+                      <a:fillRect/>
+                    </a:stretch>
+                  </pic:blipFill>
+                  <pic:spPr>
+                    <a:xfrm>
+                      <a:off x="0" y="0"/>
+                      <a:ext cx="3394649" cy="4099199"/>
+                    </a:xfrm>
+                    <a:prstGeom prst="rect">
+                      <a:avLst/>
+                    </a:prstGeom>
+                  </pic:spPr>
+                </pic:pic>
+              </a:graphicData>
+            </a:graphic>
+          </wp:inline>
+        </w:drawing>
+      </w:r>
+    </w:p>
+    <w:p>
+      <w:pPr>
+        <w:spacing w:line="278" w:lineRule="auto"/>
+        <w:rPr>
+          <w:b/>
+          <w:bCs/>
+        </w:rPr>
+      </w:pPr>
+      <w:r>
+        <w:rPr>
+          <w:b/>
+          <w:bCs/>
+        </w:rPr>
+        <w:t>Running the Macro on the Second Dataset</w:t>
+      </w:r>
+    </w:p>
+    <w:p>
+      <w:pPr>
+        <w:numPr>
+          <w:ilvl w:val="0"/>
+          <w:numId w:val="13"/>
+        </w:numPr>
+        <w:spacing w:line="278" w:lineRule="auto"/>
+      </w:pPr>
+      <w:r>
+        <w:rPr>
+          <w:b/>
+          <w:bCs/>
+        </w:rPr>
+        <w:t>Open the Workbook</w:t>
+      </w:r>
+      <w:r>
+        <w:t>:</w:t>
+      </w:r>
+    </w:p>
+    <w:p>
+      <w:pPr>
+        <w:numPr>
+          <w:ilvl w:val="1"/>
+          <w:numId w:val="13"/>
+        </w:numPr>
+        <w:spacing w:line="278" w:lineRule="auto"/>
+      </w:pPr>
+      <w:r>
+        <w:t>Open the Excel workbook where you initially created the macro. If the workbook is already open, ensure that the macro CalculateTotalSales is accessible.</w:t>
+      </w:r>
+    </w:p>
+    <w:p>
+      <w:pPr>
+        <w:numPr>
+          <w:ilvl w:val="0"/>
+          <w:numId w:val="13"/>
+        </w:numPr>
+        <w:spacing w:line="278" w:lineRule="auto"/>
+      </w:pPr>
+      <w:r>
+        <w:rPr>
+          <w:b/>
+          <w:bCs/>
+        </w:rPr>
+        <w:t>Import the Second Dataset</w:t>
+      </w:r>
+      <w:r>
+        <w:t>:</w:t>
+      </w:r>
+    </w:p>
+    <w:p>
+      <w:pPr>
+        <w:numPr>
+          <w:ilvl w:val="1"/>
+          <w:numId w:val="13"/>
+        </w:numPr>
+        <w:spacing w:line="278" w:lineRule="auto"/>
+      </w:pPr>
+      <w:r>
+        <w:t>If the second dataset is not already in the workbook, you can import it:</w:t>
+      </w:r>
+    </w:p>
+    <w:p>
+      <w:pPr>
+        <w:numPr>
+          <w:ilvl w:val="2"/>
+          <w:numId w:val="13"/>
+        </w:numPr>
+        <w:spacing w:line="278" w:lineRule="auto"/>
+      </w:pPr>
+      <w:r>
+        <w:lastRenderedPageBreak/>
+        <w:t>Go to</w:t>
+      </w:r>
+      <w:r>
+        <w:t xml:space="preserve"> Data</w:t>
+      </w:r>
+      <w:r>
+        <w:t xml:space="preserve"> &gt; </w:t>
+      </w:r>
+      <w:r>
+        <w:t>Get Data</w:t>
+      </w:r>
+      <w:r>
+        <w:t xml:space="preserve"> &gt; </w:t>
+      </w:r>
+      <w:r>
+        <w:t>From Text/CSV and navigate to</w:t>
+      </w:r>
+      <w:r>
+        <w:t xml:space="preserve"> second_dataset.csv that you downloaded.</w:t>
+      </w:r>
+    </w:p>
+    <w:p>
+      <w:pPr>
+        <w:numPr>
+          <w:ilvl w:val="2"/>
+          <w:numId w:val="13"/>
+        </w:numPr>
+        <w:spacing w:line="278" w:lineRule="auto"/>
+      </w:pPr>
+      <w:r>
+        <w:t xml:space="preserve">Select Import &gt;  Load and </w:t>
+      </w:r>
+      <w:r>
+        <w:t>Excel will display the data in a new worksheet.</w:t>
+      </w:r>
+    </w:p>
+    <w:p>
+      <w:pPr>
+        <w:numPr>
+          <w:ilvl w:val="0"/>
+          <w:numId w:val="13"/>
+        </w:numPr>
+        <w:spacing w:line="278" w:lineRule="auto"/>
+      </w:pPr>
+      <w:r>
+        <w:rPr>
+          <w:b/>
+          <w:bCs/>
+        </w:rPr>
+        <w:t>Ensure Correct Positioning</w:t>
+      </w:r>
+      <w:r>
+        <w:t>:</w:t>
+      </w:r>
+    </w:p>
+    <w:p>
+      <w:pPr>
+        <w:numPr>
+          <w:ilvl w:val="1"/>
+          <w:numId w:val="13"/>
+        </w:numPr>
+        <w:spacing w:line="278" w:lineRule="auto"/>
+      </w:pPr>
+      <w:r>
+        <w:t>Make sure the data is correctly placed in columns A to F with the first row containing the headers:</w:t>
+      </w:r>
+    </w:p>
+    <w:p>
+      <w:pPr>
+        <w:numPr>
+          <w:ilvl w:val="2"/>
+          <w:numId w:val="13"/>
+        </w:numPr>
+        <w:spacing w:line="278" w:lineRule="auto"/>
+      </w:pPr>
+      <w:r>
+        <w:t>A1: Product ID</w:t>
+      </w:r>
+    </w:p>
+    <w:p>
+      <w:pPr>
+        <w:numPr>
+          <w:ilvl w:val="2"/>
+          <w:numId w:val="13"/>
+        </w:numPr>
+        <w:spacing w:line="278" w:lineRule="auto"/>
+      </w:pPr>
+      <w:r>
+        <w:t>B1: Product Name</w:t>
+      </w:r>
+    </w:p>
+    <w:p>
+      <w:pPr>
+        <w:numPr>
+          <w:ilvl w:val="2"/>
+          <w:numId w:val="13"/>
+        </w:numPr>
+        <w:spacing w:line="278" w:lineRule="auto"/>
+      </w:pPr>
+      <w:r>
+        <w:t>C1: Category</w:t>
+      </w:r>
+    </w:p>
+    <w:p>
+      <w:pPr>
+        <w:numPr>
+          <w:ilvl w:val="2"/>
+          <w:numId w:val="13"/>
+        </w:numPr>
+        <w:spacing w:line="278" w:lineRule="auto"/>
+      </w:pPr>
+      <w:r>
+        <w:t>D1: Units Sold</w:t>
+      </w:r>
+    </w:p>
+    <w:p>
+      <w:pPr>
+        <w:numPr>
+          <w:ilvl w:val="2"/>
+          <w:numId w:val="13"/>
+        </w:numPr>
+        <w:spacing w:line="278" w:lineRule="auto"/>
+      </w:pPr>
+      <w:r>
+        <w:t>E1: Unit Price</w:t>
+      </w:r>
+    </w:p>
+    <w:p>
+      <w:pPr>
+        <w:numPr>
+          <w:ilvl w:val="2"/>
+          <w:numId w:val="13"/>
+        </w:numPr>
+        <w:spacing w:line="278" w:lineRule="auto"/>
+      </w:pPr>
+      <w:r>
+        <w:t>F1: Total Sales (this should be empty or zeroed out before running the macro).</w:t>
+      </w:r>
+    </w:p>
+    <w:p>
+      <w:pPr>
+        <w:numPr>
+          <w:ilvl w:val="0"/>
+          <w:numId w:val="13"/>
+        </w:numPr>
+        <w:spacing w:line="278" w:lineRule="auto"/>
+      </w:pPr>
+      <w:r>
+        <w:rPr>
+          <w:b/>
+          <w:bCs/>
+        </w:rPr>
+        <w:t>Run the Macro</w:t>
+      </w:r>
+      <w:r>
+        <w:t>:</w:t>
+      </w:r>
+    </w:p>
+    <w:p>
+      <w:pPr>
+        <w:numPr>
+          <w:ilvl w:val="1"/>
+          <w:numId w:val="13"/>
+        </w:numPr>
+        <w:spacing w:line="278" w:lineRule="auto"/>
+      </w:pPr>
+      <w:r>
+        <w:t>Go to the Developer tab. If the Developer tab is not visible, enable it via File &gt; Options &gt; Customize Ribbon and check the Developer box.</w:t>
+      </w:r>
+    </w:p>
+    <w:p>
+      <w:pPr>
+        <w:numPr>
+          <w:ilvl w:val="1"/>
+          <w:numId w:val="13"/>
+        </w:numPr>
+        <w:spacing w:line="278" w:lineRule="auto"/>
+      </w:pPr>
+      <w:r>
+        <w:t>Click on Macros in the Developer tab.</w:t>
+      </w:r>
+    </w:p>
+    <w:p>
+      <w:pPr>
+        <w:numPr>
+          <w:ilvl w:val="1"/>
+          <w:numId w:val="13"/>
+        </w:numPr>
+        <w:spacing w:line="278" w:lineRule="auto"/>
+      </w:pPr>
+      <w:r>
+        <w:t>In the Macro dialog box, select the macro named CalculateTotalSales.</w:t>
+      </w:r>
+    </w:p>
+    <w:p>
+      <w:pPr>
+        <w:numPr>
+          <w:ilvl w:val="1"/>
+          <w:numId w:val="13"/>
+        </w:numPr>
+        <w:spacing w:line="278" w:lineRule="auto"/>
+      </w:pPr>
+      <w:r>
+        <w:t>Click Run.</w:t>
+      </w:r>
+    </w:p>
+    <w:p>
+      <w:pPr>
+        <w:numPr>
+          <w:ilvl w:val="0"/>
+          <w:numId w:val="13"/>
+        </w:numPr>
+        <w:spacing w:line="278" w:lineRule="auto"/>
+      </w:pPr>
+      <w:r>
+        <w:rPr>
+          <w:b/>
+          <w:bCs/>
+        </w:rPr>
+        <w:t>Verify Results</w:t>
+      </w:r>
+      <w:r>
+        <w:t>:</w:t>
+      </w:r>
+    </w:p>
+    <w:p>
+      <w:pPr>
+        <w:numPr>
+          <w:ilvl w:val="1"/>
+          <w:numId w:val="13"/>
+        </w:numPr>
+        <w:spacing w:line="278" w:lineRule="auto"/>
+      </w:pPr>
+      <w:r>
+        <w:t>After running the macro, check that the Total Sales column (F) in the second dataset is populated with the correct values, calculated as Units Sold multiplied by Unit Price.</w:t>
+      </w:r>
+    </w:p>
+    <w:p>
+      <w:pPr>
+        <w:spacing w:line="278" w:lineRule="auto"/>
+      </w:pPr>
+    </w:p>
+    <w:p>
+      <w:pPr>
         <w:pStyle w:val="Heading1"/>
       </w:pPr>
       <w:bookmarkStart w:id="1" w:name="_Toc173407356"/>
       <w:r>
-        <w:lastRenderedPageBreak/>
         <w:t>2</w:t>
       </w:r>
       <w:r>
@@ -596,6 +1176,9 @@
       <w:bookmarkEnd w:id="1"/>
     </w:p>
     <w:p>
+      <w:pPr>
+        <w:spacing w:line="278" w:lineRule="auto"/>
+      </w:pPr>
       <w:r>
         <w:rPr>
           <w:b/>
@@ -613,6 +1196,7 @@
           <w:ilvl w:val="0"/>
           <w:numId w:val="2"/>
         </w:numPr>
+        <w:spacing w:line="278" w:lineRule="auto"/>
       </w:pPr>
       <w:r>
         <w:t>Select cell F2, which contains the first Total Sales value.</w:t>
@@ -624,6 +1208,7 @@
           <w:ilvl w:val="0"/>
           <w:numId w:val="2"/>
         </w:numPr>
+        <w:spacing w:line="278" w:lineRule="auto"/>
       </w:pPr>
       <w:r>
         <w:t>Go to Data &gt; What-If Analysis &gt; Goal Seek.</w:t>
@@ -635,6 +1220,7 @@
           <w:ilvl w:val="0"/>
           <w:numId w:val="2"/>
         </w:numPr>
+        <w:spacing w:line="278" w:lineRule="auto"/>
       </w:pPr>
       <w:r>
         <w:t>In the Goal Seek dialog box:</w:t>
@@ -646,17 +1232,10 @@
           <w:ilvl w:val="1"/>
           <w:numId w:val="2"/>
         </w:numPr>
-      </w:pPr>
-      <w:r>
-        <w:t xml:space="preserve">Set </w:t>
-      </w:r>
-      <w:proofErr w:type="spellStart"/>
-      <w:r>
-        <w:t>Set</w:t>
-      </w:r>
-      <w:proofErr w:type="spellEnd"/>
-      <w:r>
-        <w:t xml:space="preserve"> cell: F2 (make sure it's selected).</w:t>
+        <w:spacing w:line="278" w:lineRule="auto"/>
+      </w:pPr>
+      <w:r>
+        <w:t>Set Set cell: F2 (make sure it's selected).</w:t>
       </w:r>
     </w:p>
     <w:p>
@@ -665,6 +1244,7 @@
           <w:ilvl w:val="1"/>
           <w:numId w:val="2"/>
         </w:numPr>
+        <w:spacing w:line="278" w:lineRule="auto"/>
       </w:pPr>
       <w:r>
         <w:t>Set To value: 4000 (or your desired value).</w:t>
@@ -676,6 +1256,7 @@
           <w:ilvl w:val="1"/>
           <w:numId w:val="2"/>
         </w:numPr>
+        <w:spacing w:line="278" w:lineRule="auto"/>
       </w:pPr>
       <w:r>
         <w:t>Set By changing cell: D2 (the Units Sold).</w:t>
@@ -687,8 +1268,10 @@
           <w:ilvl w:val="1"/>
           <w:numId w:val="2"/>
         </w:numPr>
-      </w:pPr>
-      <w:r>
+        <w:spacing w:line="278" w:lineRule="auto"/>
+      </w:pPr>
+      <w:r>
+        <w:lastRenderedPageBreak/>
         <w:t>Click OK, then OK again in the next dialog box.</w:t>
       </w:r>
     </w:p>
@@ -711,6 +1294,7 @@
           <w:ilvl w:val="0"/>
           <w:numId w:val="3"/>
         </w:numPr>
+        <w:spacing w:line="278" w:lineRule="auto"/>
       </w:pPr>
       <w:r>
         <w:rPr>
@@ -732,6 +1316,7 @@
         <w:tabs>
           <w:tab w:val="num" w:pos="1440"/>
         </w:tabs>
+        <w:spacing w:line="278" w:lineRule="auto"/>
       </w:pPr>
       <w:r>
         <w:t>Go to Review &gt; Protect Sheet.</w:t>
@@ -746,6 +1331,7 @@
         <w:tabs>
           <w:tab w:val="num" w:pos="1440"/>
         </w:tabs>
+        <w:spacing w:line="278" w:lineRule="auto"/>
       </w:pPr>
       <w:r>
         <w:t>In the Protect Sheet dialog box:</w:t>
@@ -757,17 +1343,10 @@
           <w:ilvl w:val="2"/>
           <w:numId w:val="3"/>
         </w:numPr>
-      </w:pPr>
-      <w:r>
-        <w:t xml:space="preserve">Enter a password: </w:t>
-      </w:r>
-      <w:proofErr w:type="spellStart"/>
-      <w:r>
-        <w:t>YourPassword</w:t>
-      </w:r>
-      <w:proofErr w:type="spellEnd"/>
-      <w:r>
-        <w:t xml:space="preserve"> (replace with your desired password).</w:t>
+        <w:spacing w:line="278" w:lineRule="auto"/>
+      </w:pPr>
+      <w:r>
+        <w:t>Enter a password: YourPassword (replace with your desired password).</w:t>
       </w:r>
     </w:p>
     <w:p>
@@ -776,6 +1355,7 @@
           <w:ilvl w:val="2"/>
           <w:numId w:val="3"/>
         </w:numPr>
+        <w:spacing w:line="278" w:lineRule="auto"/>
       </w:pPr>
       <w:r>
         <w:t>Check the options you want to allow (e.g., Select locked cells).</w:t>
@@ -787,6 +1367,7 @@
           <w:ilvl w:val="2"/>
           <w:numId w:val="3"/>
         </w:numPr>
+        <w:spacing w:line="278" w:lineRule="auto"/>
       </w:pPr>
       <w:r>
         <w:t>Click OK.</w:t>
@@ -801,6 +1382,7 @@
         <w:tabs>
           <w:tab w:val="num" w:pos="1440"/>
         </w:tabs>
+        <w:spacing w:line="278" w:lineRule="auto"/>
       </w:pPr>
       <w:r>
         <w:t>Confirm the password in the dialog box by re-entering it and click OK.</w:t>
@@ -842,6 +1424,53 @@
       <w:pPr>
         <w:pStyle w:val="ListParagraph"/>
         <w:numPr>
+          <w:ilvl w:val="1"/>
+          <w:numId w:val="11"/>
+        </w:numPr>
+      </w:pPr>
+      <w:r>
+        <w:t xml:space="preserve">Right Click on the </w:t>
+      </w:r>
+      <w:r>
+        <w:rPr>
+          <w:i/>
+          <w:iCs/>
+        </w:rPr>
+        <w:t xml:space="preserve">E </w:t>
+      </w:r>
+      <w:r>
+        <w:t xml:space="preserve">column and Select </w:t>
+      </w:r>
+      <w:r>
+        <w:rPr>
+          <w:i/>
+          <w:iCs/>
+        </w:rPr>
+        <w:t>Insert</w:t>
+      </w:r>
+      <w:r>
+        <w:t>.</w:t>
+      </w:r>
+    </w:p>
+    <w:p>
+      <w:pPr>
+        <w:pStyle w:val="ListParagraph"/>
+        <w:numPr>
+          <w:ilvl w:val="1"/>
+          <w:numId w:val="11"/>
+        </w:numPr>
+      </w:pPr>
+      <w:r>
+        <w:t>Enter a column header, “Dept”, i</w:t>
+      </w:r>
+      <w:r>
+        <w:t>n D1.</w:t>
+      </w:r>
+    </w:p>
+    <w:p>
+      <w:pPr>
+        <w:pStyle w:val="ListParagraph"/>
+        <w:numPr>
           <w:ilvl w:val="0"/>
           <w:numId w:val="11"/>
         </w:numPr>
@@ -854,7 +1483,13 @@
         <w:t>Enter the SWITCH function</w:t>
       </w:r>
       <w:r>
-        <w:t xml:space="preserve"> in G2:</w:t>
+        <w:t xml:space="preserve"> in </w:t>
+      </w:r>
+      <w:r>
+        <w:t>D</w:t>
+      </w:r>
+      <w:r>
+        <w:t>2:</w:t>
       </w:r>
     </w:p>
     <w:p>
@@ -905,10 +1540,25 @@
         <w:t>Copy the formula</w:t>
       </w:r>
       <w:r>
-        <w:t xml:space="preserve"> from G2 down to G6.</w:t>
-      </w:r>
-    </w:p>
-    <w:p>
+        <w:t xml:space="preserve"> from </w:t>
+      </w:r>
+      <w:r>
+        <w:t>D</w:t>
+      </w:r>
+      <w:r>
+        <w:t xml:space="preserve">2 down to </w:t>
+      </w:r>
+      <w:r>
+        <w:t>D</w:t>
+      </w:r>
+      <w:r>
+        <w:t>6.</w:t>
+      </w:r>
+    </w:p>
+    <w:p>
+      <w:pPr>
+        <w:spacing w:line="278" w:lineRule="auto"/>
+      </w:pPr>
       <w:r>
         <w:t>By following these steps precisely, you'll have created a dataset, recorded a macro, performed What-If Analysis, protected the worksheet, and utilized the SWITCH function effectively in Excel.</w:t>
       </w:r>
@@ -926,6 +1576,155 @@
 <file path=word/numbering.xml><?xml version="1.0" encoding="utf-8"?>
 <w:numbering xmlns:wpc="http://schemas.microsoft.com/office/word/2010/wordprocessingCanvas" xmlns:cx="http://schemas.microsoft.com/office/drawing/2014/chartex" xmlns:cx1="http://schemas.microsoft.com/office/drawing/2015/9/8/chartex" xmlns:cx2="http://schemas.microsoft.com/office/drawing/2015/10/21/chartex" xmlns:cx3="http://schemas.microsoft.com/office/drawing/2016/5/9/chartex" xmlns:cx4="http://schemas.microsoft.com/office/drawing/2016/5/10/chartex" xmlns:cx5="http://schemas.microsoft.com/office/drawing/2016/5/11/chartex" xmlns:cx6="http://schemas.microsoft.com/office/drawing/2016/5/12/chartex" xmlns:cx7="http://schemas.microsoft.com/office/drawing/2016/5/13/chartex" xmlns:cx8="http://schemas.microsoft.com/office/drawing/2016/5/14/chartex" xmlns:mc="http://schemas.openxmlformats.org/markup-compatibility/2006" xmlns:aink="http://schemas.microsoft.com/office/drawing/2016/ink" xmlns:am3d="http://schemas.microsoft.com/office/drawing/2017/model3d" xmlns:o="urn:schemas-microsoft-com:office:office" xmlns:oel="http://schemas.microsoft.com/office/2019/extlst" xmlns:r="http://schemas.openxmlformats.org/officeDocument/2006/relationships" xmlns:m="http://schemas.openxmlformats.org/officeDocument/2006/math" xmlns:v="urn:schemas-microsoft-com:vml" xmlns:wp14="http://schemas.microsoft.com/office/word/2010/wordprocessingDrawing" xmlns:wp="http://schemas.openxmlformats.org/drawingml/2006/wordprocessingDrawing" xmlns:w10="urn:schemas-microsoft-com:office:word" xmlns:w="http://schemas.openxmlformats.org/wordprocessingml/2006/main" xmlns:w14="http://schemas.microsoft.com/office/word/2010/wordml" xmlns:w15="http://schemas.microsoft.com/office/word/2012/wordml" xmlns:w16cex="http://schemas.microsoft.com/office/word/2018/wordml/cex" xmlns:w16cid="http://schemas.microsoft.com/office/word/2016/wordml/cid" xmlns:w16="http://schemas.microsoft.com/office/word/2018/wordml" xmlns:w16du="http://schemas.microsoft.com/office/word/2023/wordml/word16du" xmlns:w16sdtdh="http://schemas.microsoft.com/office/word/2020/wordml/sdtdatahash" xmlns:w16se="http://schemas.microsoft.com/office/word/2015/wordml/symex" xmlns:wpg="http://schemas.microsoft.com/office/word/2010/wordprocessingGroup" xmlns:wpi="http://schemas.microsoft.com/office/word/2010/wordprocessingInk" xmlns:wne="http://schemas.microsoft.com/office/word/2006/wordml" xmlns:wps="http://schemas.microsoft.com/office/word/2010/wordprocessingShape" mc:Ignorable="w14 w15 w16se w16cid w16 w16cex w16sdtdh w16du wp14">
   <w:abstractNum w:abstractNumId="0" w15:restartNumberingAfterBreak="0">
+    <w:nsid w:val="02C90863"/>
+    <w:multiLevelType w:val="multilevel"/>
+    <w:tmpl w:val="D7D817F2"/>
+    <w:lvl w:ilvl="0">
+      <w:start w:val="1"/>
+      <w:numFmt w:val="bullet"/>
+      <w:lvlText w:val=""/>
+      <w:lvlJc w:val="left"/>
+      <w:pPr>
+        <w:tabs>
+          <w:tab w:val="num" w:pos="720"/>
+        </w:tabs>
+        <w:ind w:left="720" w:hanging="360"/>
+      </w:pPr>
+      <w:rPr>
+        <w:rFonts w:ascii="Symbol" w:hAnsi="Symbol" w:hint="default"/>
+        <w:sz w:val="20"/>
+      </w:rPr>
+    </w:lvl>
+    <w:lvl w:ilvl="1" w:tentative="1">
+      <w:start w:val="1"/>
+      <w:numFmt w:val="bullet"/>
+      <w:lvlText w:val="o"/>
+      <w:lvlJc w:val="left"/>
+      <w:pPr>
+        <w:tabs>
+          <w:tab w:val="num" w:pos="1440"/>
+        </w:tabs>
+        <w:ind w:left="1440" w:hanging="360"/>
+      </w:pPr>
+      <w:rPr>
+        <w:rFonts w:ascii="Courier New" w:hAnsi="Courier New" w:hint="default"/>
+        <w:sz w:val="20"/>
+      </w:rPr>
+    </w:lvl>
+    <w:lvl w:ilvl="2" w:tentative="1">
+      <w:start w:val="1"/>
+      <w:numFmt w:val="bullet"/>
+      <w:lvlText w:val=""/>
+      <w:lvlJc w:val="left"/>
+      <w:pPr>
+        <w:tabs>
+          <w:tab w:val="num" w:pos="2160"/>
+        </w:tabs>
+        <w:ind w:left="2160" w:hanging="360"/>
+      </w:pPr>
+      <w:rPr>
+        <w:rFonts w:ascii="Wingdings" w:hAnsi="Wingdings" w:hint="default"/>
+        <w:sz w:val="20"/>
+      </w:rPr>
+    </w:lvl>
+    <w:lvl w:ilvl="3" w:tentative="1">
+      <w:start w:val="1"/>
+      <w:numFmt w:val="bullet"/>
+      <w:lvlText w:val=""/>
+      <w:lvlJc w:val="left"/>
+      <w:pPr>
+        <w:tabs>
+          <w:tab w:val="num" w:pos="2880"/>
+        </w:tabs>
+        <w:ind w:left="2880" w:hanging="360"/>
+      </w:pPr>
+      <w:rPr>
+        <w:rFonts w:ascii="Wingdings" w:hAnsi="Wingdings" w:hint="default"/>
+        <w:sz w:val="20"/>
+      </w:rPr>
+    </w:lvl>
+    <w:lvl w:ilvl="4" w:tentative="1">
+      <w:start w:val="1"/>
+      <w:numFmt w:val="bullet"/>
+      <w:lvlText w:val=""/>
+      <w:lvlJc w:val="left"/>
+      <w:pPr>
+        <w:tabs>
+          <w:tab w:val="num" w:pos="3600"/>
+        </w:tabs>
+        <w:ind w:left="3600" w:hanging="360"/>
+      </w:pPr>
+      <w:rPr>
+        <w:rFonts w:ascii="Wingdings" w:hAnsi="Wingdings" w:hint="default"/>
+        <w:sz w:val="20"/>
+      </w:rPr>
+    </w:lvl>
+    <w:lvl w:ilvl="5" w:tentative="1">
+      <w:start w:val="1"/>
+      <w:numFmt w:val="bullet"/>
+      <w:lvlText w:val=""/>
+      <w:lvlJc w:val="left"/>
+      <w:pPr>
+        <w:tabs>
+          <w:tab w:val="num" w:pos="4320"/>
+        </w:tabs>
+        <w:ind w:left="4320" w:hanging="360"/>
+      </w:pPr>
+      <w:rPr>
+        <w:rFonts w:ascii="Wingdings" w:hAnsi="Wingdings" w:hint="default"/>
+        <w:sz w:val="20"/>
+      </w:rPr>
+    </w:lvl>
+    <w:lvl w:ilvl="6" w:tentative="1">
+      <w:start w:val="1"/>
+      <w:numFmt w:val="bullet"/>
+      <w:lvlText w:val=""/>
+      <w:lvlJc w:val="left"/>
+      <w:pPr>
+        <w:tabs>
+          <w:tab w:val="num" w:pos="5040"/>
+        </w:tabs>
+        <w:ind w:left="5040" w:hanging="360"/>
+      </w:pPr>
+      <w:rPr>
+        <w:rFonts w:ascii="Wingdings" w:hAnsi="Wingdings" w:hint="default"/>
+        <w:sz w:val="20"/>
+      </w:rPr>
+    </w:lvl>
+    <w:lvl w:ilvl="7" w:tentative="1">
+      <w:start w:val="1"/>
+      <w:numFmt w:val="bullet"/>
+      <w:lvlText w:val=""/>
+      <w:lvlJc w:val="left"/>
+      <w:pPr>
+        <w:tabs>
+          <w:tab w:val="num" w:pos="5760"/>
+        </w:tabs>
+        <w:ind w:left="5760" w:hanging="360"/>
+      </w:pPr>
+      <w:rPr>
+        <w:rFonts w:ascii="Wingdings" w:hAnsi="Wingdings" w:hint="default"/>
+        <w:sz w:val="20"/>
+      </w:rPr>
+    </w:lvl>
+    <w:lvl w:ilvl="8" w:tentative="1">
+      <w:start w:val="1"/>
+      <w:numFmt w:val="bullet"/>
+      <w:lvlText w:val=""/>
+      <w:lvlJc w:val="left"/>
+      <w:pPr>
+        <w:tabs>
+          <w:tab w:val="num" w:pos="6480"/>
+        </w:tabs>
+        <w:ind w:left="6480" w:hanging="360"/>
+      </w:pPr>
+      <w:rPr>
+        <w:rFonts w:ascii="Wingdings" w:hAnsi="Wingdings" w:hint="default"/>
+        <w:sz w:val="20"/>
+      </w:rPr>
+    </w:lvl>
+  </w:abstractNum>
+  <w:abstractNum w:abstractNumId="1" w15:restartNumberingAfterBreak="0">
     <w:nsid w:val="0B2C3F16"/>
     <w:multiLevelType w:val="multilevel"/>
     <w:tmpl w:val="C85ACEC4"/>
@@ -1038,7 +1837,128 @@
       </w:pPr>
     </w:lvl>
   </w:abstractNum>
-  <w:abstractNum w:abstractNumId="1" w15:restartNumberingAfterBreak="0">
+  <w:abstractNum w:abstractNumId="2" w15:restartNumberingAfterBreak="0">
+    <w:nsid w:val="1957461D"/>
+    <w:multiLevelType w:val="multilevel"/>
+    <w:tmpl w:val="098EC8DC"/>
+    <w:lvl w:ilvl="0">
+      <w:start w:val="1"/>
+      <w:numFmt w:val="decimal"/>
+      <w:lvlText w:val="%1."/>
+      <w:lvlJc w:val="left"/>
+      <w:pPr>
+        <w:tabs>
+          <w:tab w:val="num" w:pos="720"/>
+        </w:tabs>
+        <w:ind w:left="720" w:hanging="360"/>
+      </w:pPr>
+    </w:lvl>
+    <w:lvl w:ilvl="1">
+      <w:start w:val="1"/>
+      <w:numFmt w:val="bullet"/>
+      <w:lvlText w:val="o"/>
+      <w:lvlJc w:val="left"/>
+      <w:pPr>
+        <w:tabs>
+          <w:tab w:val="num" w:pos="1440"/>
+        </w:tabs>
+        <w:ind w:left="1440" w:hanging="360"/>
+      </w:pPr>
+      <w:rPr>
+        <w:rFonts w:ascii="Courier New" w:hAnsi="Courier New" w:hint="default"/>
+        <w:sz w:val="20"/>
+      </w:rPr>
+    </w:lvl>
+    <w:lvl w:ilvl="2">
+      <w:start w:val="1"/>
+      <w:numFmt w:val="bullet"/>
+      <w:lvlText w:val=""/>
+      <w:lvlJc w:val="left"/>
+      <w:pPr>
+        <w:tabs>
+          <w:tab w:val="num" w:pos="2160"/>
+        </w:tabs>
+        <w:ind w:left="2160" w:hanging="360"/>
+      </w:pPr>
+      <w:rPr>
+        <w:rFonts w:ascii="Wingdings" w:hAnsi="Wingdings" w:hint="default"/>
+        <w:sz w:val="20"/>
+      </w:rPr>
+    </w:lvl>
+    <w:lvl w:ilvl="3" w:tentative="1">
+      <w:start w:val="1"/>
+      <w:numFmt w:val="decimal"/>
+      <w:lvlText w:val="%4."/>
+      <w:lvlJc w:val="left"/>
+      <w:pPr>
+        <w:tabs>
+          <w:tab w:val="num" w:pos="2880"/>
+        </w:tabs>
+        <w:ind w:left="2880" w:hanging="360"/>
+      </w:pPr>
+    </w:lvl>
+    <w:lvl w:ilvl="4" w:tentative="1">
+      <w:start w:val="1"/>
+      <w:numFmt w:val="decimal"/>
+      <w:lvlText w:val="%5."/>
+      <w:lvlJc w:val="left"/>
+      <w:pPr>
+        <w:tabs>
+          <w:tab w:val="num" w:pos="3600"/>
+        </w:tabs>
+        <w:ind w:left="3600" w:hanging="360"/>
+      </w:pPr>
+    </w:lvl>
+    <w:lvl w:ilvl="5" w:tentative="1">
+      <w:start w:val="1"/>
+      <w:numFmt w:val="decimal"/>
+      <w:lvlText w:val="%6."/>
+      <w:lvlJc w:val="left"/>
+      <w:pPr>
+        <w:tabs>
+          <w:tab w:val="num" w:pos="4320"/>
+        </w:tabs>
+        <w:ind w:left="4320" w:hanging="360"/>
+      </w:pPr>
+    </w:lvl>
+    <w:lvl w:ilvl="6" w:tentative="1">
+      <w:start w:val="1"/>
+      <w:numFmt w:val="decimal"/>
+      <w:lvlText w:val="%7."/>
+      <w:lvlJc w:val="left"/>
+      <w:pPr>
+        <w:tabs>
+          <w:tab w:val="num" w:pos="5040"/>
+        </w:tabs>
+        <w:ind w:left="5040" w:hanging="360"/>
+      </w:pPr>
+    </w:lvl>
+    <w:lvl w:ilvl="7" w:tentative="1">
+      <w:start w:val="1"/>
+      <w:numFmt w:val="decimal"/>
+      <w:lvlText w:val="%8."/>
+      <w:lvlJc w:val="left"/>
+      <w:pPr>
+        <w:tabs>
+          <w:tab w:val="num" w:pos="5760"/>
+        </w:tabs>
+        <w:ind w:left="5760" w:hanging="360"/>
+      </w:pPr>
+    </w:lvl>
+    <w:lvl w:ilvl="8" w:tentative="1">
+      <w:start w:val="1"/>
+      <w:numFmt w:val="decimal"/>
+      <w:lvlText w:val="%9."/>
+      <w:lvlJc w:val="left"/>
+      <w:pPr>
+        <w:tabs>
+          <w:tab w:val="num" w:pos="6480"/>
+        </w:tabs>
+        <w:ind w:left="6480" w:hanging="360"/>
+      </w:pPr>
+    </w:lvl>
+  </w:abstractNum>
+  <w:abstractNum w:abstractNumId="3" w15:restartNumberingAfterBreak="0">
     <w:nsid w:val="1D410F0B"/>
     <w:multiLevelType w:val="hybridMultilevel"/>
     <w:tmpl w:val="730884B6"/>
@@ -1051,7 +1971,7 @@
         <w:ind w:left="1080" w:hanging="360"/>
       </w:pPr>
     </w:lvl>
-    <w:lvl w:ilvl="1" w:tplc="08090019" w:tentative="1">
+    <w:lvl w:ilvl="1" w:tplc="08090019">
       <w:start w:val="1"/>
       <w:numFmt w:val="lowerLetter"/>
       <w:lvlText w:val="%2."/>
@@ -1124,7 +2044,7 @@
       </w:pPr>
     </w:lvl>
   </w:abstractNum>
-  <w:abstractNum w:abstractNumId="2" w15:restartNumberingAfterBreak="0">
+  <w:abstractNum w:abstractNumId="4" w15:restartNumberingAfterBreak="0">
     <w:nsid w:val="2B4250A1"/>
     <w:multiLevelType w:val="multilevel"/>
     <w:tmpl w:val="E5AA318A"/>
@@ -1241,7 +2161,7 @@
       </w:pPr>
     </w:lvl>
   </w:abstractNum>
-  <w:abstractNum w:abstractNumId="3" w15:restartNumberingAfterBreak="0">
+  <w:abstractNum w:abstractNumId="5" w15:restartNumberingAfterBreak="0">
     <w:nsid w:val="2CA03EEC"/>
     <w:multiLevelType w:val="multilevel"/>
     <w:tmpl w:val="3C167A3A"/>
@@ -1362,7 +2282,152 @@
       </w:pPr>
     </w:lvl>
   </w:abstractNum>
-  <w:abstractNum w:abstractNumId="4" w15:restartNumberingAfterBreak="0">
+  <w:abstractNum w:abstractNumId="6" w15:restartNumberingAfterBreak="0">
+    <w:nsid w:val="45A46B4B"/>
+    <w:multiLevelType w:val="multilevel"/>
+    <w:tmpl w:val="C818F738"/>
+    <w:lvl w:ilvl="0">
+      <w:start w:val="1"/>
+      <w:numFmt w:val="bullet"/>
+      <w:lvlText w:val=""/>
+      <w:lvlJc w:val="left"/>
+      <w:pPr>
+        <w:tabs>
+          <w:tab w:val="num" w:pos="720"/>
+        </w:tabs>
+        <w:ind w:left="720" w:hanging="360"/>
+      </w:pPr>
+      <w:rPr>
+        <w:rFonts w:ascii="Symbol" w:hAnsi="Symbol" w:hint="default"/>
+        <w:sz w:val="20"/>
+      </w:rPr>
+    </w:lvl>
+    <w:lvl w:ilvl="1">
+      <w:start w:val="1"/>
+      <w:numFmt w:val="decimal"/>
+      <w:lvlText w:val="%2."/>
+      <w:lvlJc w:val="left"/>
+      <w:pPr>
+        <w:tabs>
+          <w:tab w:val="num" w:pos="1440"/>
+        </w:tabs>
+        <w:ind w:left="1440" w:hanging="360"/>
+      </w:pPr>
+    </w:lvl>
+    <w:lvl w:ilvl="2" w:tentative="1">
+      <w:start w:val="1"/>
+      <w:numFmt w:val="bullet"/>
+      <w:lvlText w:val=""/>
+      <w:lvlJc w:val="left"/>
+      <w:pPr>
+        <w:tabs>
+          <w:tab w:val="num" w:pos="2160"/>
+        </w:tabs>
+        <w:ind w:left="2160" w:hanging="360"/>
+      </w:pPr>
+      <w:rPr>
+        <w:rFonts w:ascii="Wingdings" w:hAnsi="Wingdings" w:hint="default"/>
+        <w:sz w:val="20"/>
+      </w:rPr>
+    </w:lvl>
+    <w:lvl w:ilvl="3" w:tentative="1">
+      <w:start w:val="1"/>
+      <w:numFmt w:val="bullet"/>
+      <w:lvlText w:val=""/>
+      <w:lvlJc w:val="left"/>
+      <w:pPr>
+        <w:tabs>
+          <w:tab w:val="num" w:pos="2880"/>
+        </w:tabs>
+        <w:ind w:left="2880" w:hanging="360"/>
+      </w:pPr>
+      <w:rPr>
+        <w:rFonts w:ascii="Wingdings" w:hAnsi="Wingdings" w:hint="default"/>
+        <w:sz w:val="20"/>
+      </w:rPr>
+    </w:lvl>
+    <w:lvl w:ilvl="4" w:tentative="1">
+      <w:start w:val="1"/>
+      <w:numFmt w:val="bullet"/>
+      <w:lvlText w:val=""/>
+      <w:lvlJc w:val="left"/>
+      <w:pPr>
+        <w:tabs>
+          <w:tab w:val="num" w:pos="3600"/>
+        </w:tabs>
+        <w:ind w:left="3600" w:hanging="360"/>
+      </w:pPr>
+      <w:rPr>
+        <w:rFonts w:ascii="Wingdings" w:hAnsi="Wingdings" w:hint="default"/>
+        <w:sz w:val="20"/>
+      </w:rPr>
+    </w:lvl>
+    <w:lvl w:ilvl="5" w:tentative="1">
+      <w:start w:val="1"/>
+      <w:numFmt w:val="bullet"/>
+      <w:lvlText w:val=""/>
+      <w:lvlJc w:val="left"/>
+      <w:pPr>
+        <w:tabs>
+          <w:tab w:val="num" w:pos="4320"/>
+        </w:tabs>
+        <w:ind w:left="4320" w:hanging="360"/>
+      </w:pPr>
+      <w:rPr>
+        <w:rFonts w:ascii="Wingdings" w:hAnsi="Wingdings" w:hint="default"/>
+        <w:sz w:val="20"/>
+      </w:rPr>
+    </w:lvl>
+    <w:lvl w:ilvl="6" w:tentative="1">
+      <w:start w:val="1"/>
+      <w:numFmt w:val="bullet"/>
+      <w:lvlText w:val=""/>
+      <w:lvlJc w:val="left"/>
+      <w:pPr>
+        <w:tabs>
+          <w:tab w:val="num" w:pos="5040"/>
+        </w:tabs>
+        <w:ind w:left="5040" w:hanging="360"/>
+      </w:pPr>
+      <w:rPr>
+        <w:rFonts w:ascii="Wingdings" w:hAnsi="Wingdings" w:hint="default"/>
+        <w:sz w:val="20"/>
+      </w:rPr>
+    </w:lvl>
+    <w:lvl w:ilvl="7" w:tentative="1">
+      <w:start w:val="1"/>
+      <w:numFmt w:val="bullet"/>
+      <w:lvlText w:val=""/>
+      <w:lvlJc w:val="left"/>
+      <w:pPr>
+        <w:tabs>
+          <w:tab w:val="num" w:pos="5760"/>
+        </w:tabs>
+        <w:ind w:left="5760" w:hanging="360"/>
+      </w:pPr>
+      <w:rPr>
+        <w:rFonts w:ascii="Wingdings" w:hAnsi="Wingdings" w:hint="default"/>
+        <w:sz w:val="20"/>
+      </w:rPr>
+    </w:lvl>
+    <w:lvl w:ilvl="8" w:tentative="1">
+      <w:start w:val="1"/>
+      <w:numFmt w:val="bullet"/>
+      <w:lvlText w:val=""/>
+      <w:lvlJc w:val="left"/>
+      <w:pPr>
+        <w:tabs>
+          <w:tab w:val="num" w:pos="6480"/>
+        </w:tabs>
+        <w:ind w:left="6480" w:hanging="360"/>
+      </w:pPr>
+      <w:rPr>
+        <w:rFonts w:ascii="Wingdings" w:hAnsi="Wingdings" w:hint="default"/>
+        <w:sz w:val="20"/>
+      </w:rPr>
+    </w:lvl>
+  </w:abstractNum>
+  <w:abstractNum w:abstractNumId="7" w15:restartNumberingAfterBreak="0">
     <w:nsid w:val="56EE2511"/>
     <w:multiLevelType w:val="multilevel"/>
     <w:tmpl w:val="01B4B832"/>
@@ -1476,7 +2541,7 @@
       </w:pPr>
     </w:lvl>
   </w:abstractNum>
-  <w:abstractNum w:abstractNumId="5" w15:restartNumberingAfterBreak="0">
+  <w:abstractNum w:abstractNumId="8" w15:restartNumberingAfterBreak="0">
     <w:nsid w:val="5C1F6E09"/>
     <w:multiLevelType w:val="multilevel"/>
     <w:tmpl w:val="33A6C22E"/>
@@ -1597,7 +2662,7 @@
       </w:pPr>
     </w:lvl>
   </w:abstractNum>
-  <w:abstractNum w:abstractNumId="6" w15:restartNumberingAfterBreak="0">
+  <w:abstractNum w:abstractNumId="9" w15:restartNumberingAfterBreak="0">
     <w:nsid w:val="60862EC1"/>
     <w:multiLevelType w:val="hybridMultilevel"/>
     <w:tmpl w:val="CB062D32"/>
@@ -1683,7 +2748,7 @@
       </w:pPr>
     </w:lvl>
   </w:abstractNum>
-  <w:abstractNum w:abstractNumId="7" w15:restartNumberingAfterBreak="0">
+  <w:abstractNum w:abstractNumId="10" w15:restartNumberingAfterBreak="0">
     <w:nsid w:val="72B427F1"/>
     <w:multiLevelType w:val="multilevel"/>
     <w:tmpl w:val="F516E19A"/>
@@ -1804,7 +2869,7 @@
       </w:pPr>
     </w:lvl>
   </w:abstractNum>
-  <w:abstractNum w:abstractNumId="8" w15:restartNumberingAfterBreak="0">
+  <w:abstractNum w:abstractNumId="11" w15:restartNumberingAfterBreak="0">
     <w:nsid w:val="76CE19A9"/>
     <w:multiLevelType w:val="multilevel"/>
     <w:tmpl w:val="38BE284E"/>
@@ -1921,7 +2986,7 @@
       </w:pPr>
     </w:lvl>
   </w:abstractNum>
-  <w:abstractNum w:abstractNumId="9" w15:restartNumberingAfterBreak="0">
+  <w:abstractNum w:abstractNumId="12" w15:restartNumberingAfterBreak="0">
     <w:nsid w:val="79515BDA"/>
     <w:multiLevelType w:val="multilevel"/>
     <w:tmpl w:val="29A057A2"/>
@@ -2038,7 +3103,7 @@
       </w:pPr>
     </w:lvl>
   </w:abstractNum>
-  <w:abstractNum w:abstractNumId="10" w15:restartNumberingAfterBreak="0">
+  <w:abstractNum w:abstractNumId="13" w15:restartNumberingAfterBreak="0">
     <w:nsid w:val="7AAB46B2"/>
     <w:multiLevelType w:val="multilevel"/>
     <w:tmpl w:val="D39821F2"/>
@@ -2152,37 +3217,46 @@
     </w:lvl>
   </w:abstractNum>
   <w:num w:numId="1" w16cid:durableId="1335767524">
+    <w:abstractNumId w:val="5"/>
+  </w:num>
+  <w:num w:numId="2" w16cid:durableId="1735155513">
+    <w:abstractNumId w:val="4"/>
+  </w:num>
+  <w:num w:numId="3" w16cid:durableId="97257472">
+    <w:abstractNumId w:val="7"/>
+  </w:num>
+  <w:num w:numId="4" w16cid:durableId="1444182295">
+    <w:abstractNumId w:val="1"/>
+  </w:num>
+  <w:num w:numId="5" w16cid:durableId="520900015">
+    <w:abstractNumId w:val="12"/>
+  </w:num>
+  <w:num w:numId="6" w16cid:durableId="841823301">
+    <w:abstractNumId w:val="10"/>
+  </w:num>
+  <w:num w:numId="7" w16cid:durableId="1595893111">
+    <w:abstractNumId w:val="11"/>
+  </w:num>
+  <w:num w:numId="8" w16cid:durableId="1864050676">
+    <w:abstractNumId w:val="8"/>
+  </w:num>
+  <w:num w:numId="9" w16cid:durableId="1378890196">
+    <w:abstractNumId w:val="13"/>
+  </w:num>
+  <w:num w:numId="10" w16cid:durableId="1245997235">
+    <w:abstractNumId w:val="9"/>
+  </w:num>
+  <w:num w:numId="11" w16cid:durableId="2114207988">
     <w:abstractNumId w:val="3"/>
   </w:num>
-  <w:num w:numId="2" w16cid:durableId="1735155513">
+  <w:num w:numId="12" w16cid:durableId="1744522838">
+    <w:abstractNumId w:val="6"/>
+  </w:num>
+  <w:num w:numId="13" w16cid:durableId="199515081">
     <w:abstractNumId w:val="2"/>
   </w:num>
-  <w:num w:numId="3" w16cid:durableId="97257472">
-    <w:abstractNumId w:val="4"/>
-  </w:num>
-  <w:num w:numId="4" w16cid:durableId="1444182295">
+  <w:num w:numId="14" w16cid:durableId="65690999">
     <w:abstractNumId w:val="0"/>
-  </w:num>
-  <w:num w:numId="5" w16cid:durableId="520900015">
-    <w:abstractNumId w:val="9"/>
-  </w:num>
-  <w:num w:numId="6" w16cid:durableId="841823301">
-    <w:abstractNumId w:val="7"/>
-  </w:num>
-  <w:num w:numId="7" w16cid:durableId="1595893111">
-    <w:abstractNumId w:val="8"/>
-  </w:num>
-  <w:num w:numId="8" w16cid:durableId="1864050676">
-    <w:abstractNumId w:val="5"/>
-  </w:num>
-  <w:num w:numId="9" w16cid:durableId="1378890196">
-    <w:abstractNumId w:val="10"/>
-  </w:num>
-  <w:num w:numId="10" w16cid:durableId="1245997235">
-    <w:abstractNumId w:val="6"/>
-  </w:num>
-  <w:num w:numId="11" w16cid:durableId="2114207988">
-    <w:abstractNumId w:val="1"/>
   </w:num>
 </w:numbering>
 </file>
@@ -2192,17 +3266,15 @@
   <w:docDefaults>
     <w:rPrDefault>
       <w:rPr>
-        <w:rFonts w:asciiTheme="minorHAnsi" w:eastAsiaTheme="minorHAnsi" w:hAnsiTheme="minorHAnsi" w:cstheme="minorBidi"/>
-        <w:kern w:val="2"/>
-        <w:sz w:val="24"/>
-        <w:szCs w:val="24"/>
+        <w:rFonts w:asciiTheme="minorHAnsi" w:eastAsiaTheme="minorEastAsia" w:hAnsiTheme="minorHAnsi" w:cstheme="minorBidi"/>
+        <w:sz w:val="21"/>
+        <w:szCs w:val="21"/>
         <w:lang w:val="en-GB" w:eastAsia="en-US" w:bidi="ar-SA"/>
-        <w14:ligatures w14:val="standardContextual"/>
       </w:rPr>
     </w:rPrDefault>
     <w:pPrDefault>
       <w:pPr>
-        <w:spacing w:after="160" w:line="278" w:lineRule="auto"/>
+        <w:spacing w:after="160" w:line="276" w:lineRule="auto"/>
       </w:pPr>
     </w:pPrDefault>
   </w:docDefaults>
@@ -2587,6 +3659,7 @@
   <w:style w:type="paragraph" w:default="1" w:styleId="Normal">
     <w:name w:val="Normal"/>
     <w:qFormat/>
+    <w:rsid w:val="008F3966"/>
   </w:style>
   <w:style w:type="paragraph" w:styleId="Heading1">
     <w:name w:val="heading 1"/>
@@ -2595,16 +3668,19 @@
     <w:link w:val="Heading1Char"/>
     <w:uiPriority w:val="9"/>
     <w:qFormat/>
-    <w:rsid w:val="000D4934"/>
+    <w:rsid w:val="008F3966"/>
     <w:pPr>
       <w:keepNext/>
       <w:keepLines/>
-      <w:spacing w:before="360" w:after="80"/>
+      <w:pBdr>
+        <w:bottom w:val="single" w:sz="4" w:space="2" w:color="E97132" w:themeColor="accent2"/>
+      </w:pBdr>
+      <w:spacing w:before="360" w:after="120" w:line="240" w:lineRule="auto"/>
       <w:outlineLvl w:val="0"/>
     </w:pPr>
     <w:rPr>
       <w:rFonts w:asciiTheme="majorHAnsi" w:eastAsiaTheme="majorEastAsia" w:hAnsiTheme="majorHAnsi" w:cstheme="majorBidi"/>
-      <w:color w:val="0F4761" w:themeColor="accent1" w:themeShade="BF"/>
+      <w:color w:val="262626" w:themeColor="text1" w:themeTint="D9"/>
       <w:sz w:val="40"/>
       <w:szCs w:val="40"/>
     </w:rPr>
@@ -2618,18 +3694,18 @@
     <w:semiHidden/>
     <w:unhideWhenUsed/>
     <w:qFormat/>
-    <w:rsid w:val="000D4934"/>
+    <w:rsid w:val="008F3966"/>
     <w:pPr>
       <w:keepNext/>
       <w:keepLines/>
-      <w:spacing w:before="160" w:after="80"/>
+      <w:spacing w:before="120" w:after="0" w:line="240" w:lineRule="auto"/>
       <w:outlineLvl w:val="1"/>
     </w:pPr>
     <w:rPr>
       <w:rFonts w:asciiTheme="majorHAnsi" w:eastAsiaTheme="majorEastAsia" w:hAnsiTheme="majorHAnsi" w:cstheme="majorBidi"/>
-      <w:color w:val="0F4761" w:themeColor="accent1" w:themeShade="BF"/>
-      <w:sz w:val="32"/>
-      <w:szCs w:val="32"/>
+      <w:color w:val="E97132" w:themeColor="accent2"/>
+      <w:sz w:val="36"/>
+      <w:szCs w:val="36"/>
     </w:rPr>
   </w:style>
   <w:style w:type="paragraph" w:styleId="Heading3">
@@ -2641,18 +3717,18 @@
     <w:semiHidden/>
     <w:unhideWhenUsed/>
     <w:qFormat/>
-    <w:rsid w:val="000D4934"/>
+    <w:rsid w:val="008F3966"/>
     <w:pPr>
       <w:keepNext/>
       <w:keepLines/>
-      <w:spacing w:before="160" w:after="80"/>
+      <w:spacing w:before="80" w:after="0" w:line="240" w:lineRule="auto"/>
       <w:outlineLvl w:val="2"/>
     </w:pPr>
     <w:rPr>
-      <w:rFonts w:eastAsiaTheme="majorEastAsia" w:cstheme="majorBidi"/>
-      <w:color w:val="0F4761" w:themeColor="accent1" w:themeShade="BF"/>
-      <w:sz w:val="28"/>
-      <w:szCs w:val="28"/>
+      <w:rFonts w:asciiTheme="majorHAnsi" w:eastAsiaTheme="majorEastAsia" w:hAnsiTheme="majorHAnsi" w:cstheme="majorBidi"/>
+      <w:color w:val="BF4E14" w:themeColor="accent2" w:themeShade="BF"/>
+      <w:sz w:val="32"/>
+      <w:szCs w:val="32"/>
     </w:rPr>
   </w:style>
   <w:style w:type="paragraph" w:styleId="Heading4">
@@ -2664,18 +3740,20 @@
     <w:semiHidden/>
     <w:unhideWhenUsed/>
     <w:qFormat/>
-    <w:rsid w:val="000D4934"/>
+    <w:rsid w:val="008F3966"/>
     <w:pPr>
       <w:keepNext/>
       <w:keepLines/>
-      <w:spacing w:before="80" w:after="40"/>
+      <w:spacing w:before="80" w:after="0" w:line="240" w:lineRule="auto"/>
       <w:outlineLvl w:val="3"/>
     </w:pPr>
     <w:rPr>
-      <w:rFonts w:eastAsiaTheme="majorEastAsia" w:cstheme="majorBidi"/>
+      <w:rFonts w:asciiTheme="majorHAnsi" w:eastAsiaTheme="majorEastAsia" w:hAnsiTheme="majorHAnsi" w:cstheme="majorBidi"/>
       <w:i/>
       <w:iCs/>
-      <w:color w:val="0F4761" w:themeColor="accent1" w:themeShade="BF"/>
+      <w:color w:val="80340D" w:themeColor="accent2" w:themeShade="80"/>
+      <w:sz w:val="28"/>
+      <w:szCs w:val="28"/>
     </w:rPr>
   </w:style>
   <w:style w:type="paragraph" w:styleId="Heading5">
@@ -2687,16 +3765,18 @@
     <w:semiHidden/>
     <w:unhideWhenUsed/>
     <w:qFormat/>
-    <w:rsid w:val="000D4934"/>
+    <w:rsid w:val="008F3966"/>
     <w:pPr>
       <w:keepNext/>
       <w:keepLines/>
-      <w:spacing w:before="80" w:after="40"/>
+      <w:spacing w:before="80" w:after="0" w:line="240" w:lineRule="auto"/>
       <w:outlineLvl w:val="4"/>
     </w:pPr>
     <w:rPr>
-      <w:rFonts w:eastAsiaTheme="majorEastAsia" w:cstheme="majorBidi"/>
-      <w:color w:val="0F4761" w:themeColor="accent1" w:themeShade="BF"/>
+      <w:rFonts w:asciiTheme="majorHAnsi" w:eastAsiaTheme="majorEastAsia" w:hAnsiTheme="majorHAnsi" w:cstheme="majorBidi"/>
+      <w:color w:val="BF4E14" w:themeColor="accent2" w:themeShade="BF"/>
+      <w:sz w:val="24"/>
+      <w:szCs w:val="24"/>
     </w:rPr>
   </w:style>
   <w:style w:type="paragraph" w:styleId="Heading6">
@@ -2708,18 +3788,20 @@
     <w:semiHidden/>
     <w:unhideWhenUsed/>
     <w:qFormat/>
-    <w:rsid w:val="000D4934"/>
+    <w:rsid w:val="008F3966"/>
     <w:pPr>
       <w:keepNext/>
       <w:keepLines/>
-      <w:spacing w:before="40" w:after="0"/>
+      <w:spacing w:before="80" w:after="0" w:line="240" w:lineRule="auto"/>
       <w:outlineLvl w:val="5"/>
     </w:pPr>
     <w:rPr>
-      <w:rFonts w:eastAsiaTheme="majorEastAsia" w:cstheme="majorBidi"/>
+      <w:rFonts w:asciiTheme="majorHAnsi" w:eastAsiaTheme="majorEastAsia" w:hAnsiTheme="majorHAnsi" w:cstheme="majorBidi"/>
       <w:i/>
       <w:iCs/>
-      <w:color w:val="595959" w:themeColor="text1" w:themeTint="A6"/>
+      <w:color w:val="80340D" w:themeColor="accent2" w:themeShade="80"/>
+      <w:sz w:val="24"/>
+      <w:szCs w:val="24"/>
     </w:rPr>
   </w:style>
   <w:style w:type="paragraph" w:styleId="Heading7">
@@ -2731,16 +3813,20 @@
     <w:semiHidden/>
     <w:unhideWhenUsed/>
     <w:qFormat/>
-    <w:rsid w:val="000D4934"/>
+    <w:rsid w:val="008F3966"/>
     <w:pPr>
       <w:keepNext/>
       <w:keepLines/>
-      <w:spacing w:before="40" w:after="0"/>
+      <w:spacing w:before="80" w:after="0" w:line="240" w:lineRule="auto"/>
       <w:outlineLvl w:val="6"/>
     </w:pPr>
     <w:rPr>
-      <w:rFonts w:eastAsiaTheme="majorEastAsia" w:cstheme="majorBidi"/>
-      <w:color w:val="595959" w:themeColor="text1" w:themeTint="A6"/>
+      <w:rFonts w:asciiTheme="majorHAnsi" w:eastAsiaTheme="majorEastAsia" w:hAnsiTheme="majorHAnsi" w:cstheme="majorBidi"/>
+      <w:b/>
+      <w:bCs/>
+      <w:color w:val="80340D" w:themeColor="accent2" w:themeShade="80"/>
+      <w:sz w:val="22"/>
+      <w:szCs w:val="22"/>
     </w:rPr>
   </w:style>
   <w:style w:type="paragraph" w:styleId="Heading8">
@@ -2752,18 +3838,18 @@
     <w:semiHidden/>
     <w:unhideWhenUsed/>
     <w:qFormat/>
-    <w:rsid w:val="000D4934"/>
+    <w:rsid w:val="008F3966"/>
     <w:pPr>
       <w:keepNext/>
       <w:keepLines/>
-      <w:spacing w:after="0"/>
+      <w:spacing w:before="80" w:after="0" w:line="240" w:lineRule="auto"/>
       <w:outlineLvl w:val="7"/>
     </w:pPr>
     <w:rPr>
-      <w:rFonts w:eastAsiaTheme="majorEastAsia" w:cstheme="majorBidi"/>
-      <w:i/>
-      <w:iCs/>
-      <w:color w:val="272727" w:themeColor="text1" w:themeTint="D8"/>
+      <w:rFonts w:asciiTheme="majorHAnsi" w:eastAsiaTheme="majorEastAsia" w:hAnsiTheme="majorHAnsi" w:cstheme="majorBidi"/>
+      <w:color w:val="80340D" w:themeColor="accent2" w:themeShade="80"/>
+      <w:sz w:val="22"/>
+      <w:szCs w:val="22"/>
     </w:rPr>
   </w:style>
   <w:style w:type="paragraph" w:styleId="Heading9">
@@ -2775,16 +3861,20 @@
     <w:semiHidden/>
     <w:unhideWhenUsed/>
     <w:qFormat/>
-    <w:rsid w:val="000D4934"/>
+    <w:rsid w:val="008F3966"/>
     <w:pPr>
       <w:keepNext/>
       <w:keepLines/>
-      <w:spacing w:after="0"/>
+      <w:spacing w:before="80" w:after="0" w:line="240" w:lineRule="auto"/>
       <w:outlineLvl w:val="8"/>
     </w:pPr>
     <w:rPr>
-      <w:rFonts w:eastAsiaTheme="majorEastAsia" w:cstheme="majorBidi"/>
-      <w:color w:val="272727" w:themeColor="text1" w:themeTint="D8"/>
+      <w:rFonts w:asciiTheme="majorHAnsi" w:eastAsiaTheme="majorEastAsia" w:hAnsiTheme="majorHAnsi" w:cstheme="majorBidi"/>
+      <w:i/>
+      <w:iCs/>
+      <w:color w:val="80340D" w:themeColor="accent2" w:themeShade="80"/>
+      <w:sz w:val="22"/>
+      <w:szCs w:val="22"/>
     </w:rPr>
   </w:style>
   <w:style w:type="character" w:default="1" w:styleId="DefaultParagraphFont">
@@ -2818,10 +3908,10 @@
     <w:basedOn w:val="DefaultParagraphFont"/>
     <w:link w:val="Heading1"/>
     <w:uiPriority w:val="9"/>
-    <w:rsid w:val="000D4934"/>
+    <w:rsid w:val="008F3966"/>
     <w:rPr>
       <w:rFonts w:asciiTheme="majorHAnsi" w:eastAsiaTheme="majorEastAsia" w:hAnsiTheme="majorHAnsi" w:cstheme="majorBidi"/>
-      <w:color w:val="0F4761" w:themeColor="accent1" w:themeShade="BF"/>
+      <w:color w:val="262626" w:themeColor="text1" w:themeTint="D9"/>
       <w:sz w:val="40"/>
       <w:szCs w:val="40"/>
     </w:rPr>
@@ -2832,12 +3922,12 @@
     <w:link w:val="Heading2"/>
     <w:uiPriority w:val="9"/>
     <w:semiHidden/>
-    <w:rsid w:val="000D4934"/>
+    <w:rsid w:val="008F3966"/>
     <w:rPr>
       <w:rFonts w:asciiTheme="majorHAnsi" w:eastAsiaTheme="majorEastAsia" w:hAnsiTheme="majorHAnsi" w:cstheme="majorBidi"/>
-      <w:color w:val="0F4761" w:themeColor="accent1" w:themeShade="BF"/>
-      <w:sz w:val="32"/>
-      <w:szCs w:val="32"/>
+      <w:color w:val="E97132" w:themeColor="accent2"/>
+      <w:sz w:val="36"/>
+      <w:szCs w:val="36"/>
     </w:rPr>
   </w:style>
   <w:style w:type="character" w:customStyle="1" w:styleId="Heading3Char">
@@ -2846,12 +3936,12 @@
     <w:link w:val="Heading3"/>
     <w:uiPriority w:val="9"/>
     <w:semiHidden/>
-    <w:rsid w:val="000D4934"/>
+    <w:rsid w:val="008F3966"/>
     <w:rPr>
-      <w:rFonts w:eastAsiaTheme="majorEastAsia" w:cstheme="majorBidi"/>
-      <w:color w:val="0F4761" w:themeColor="accent1" w:themeShade="BF"/>
-      <w:sz w:val="28"/>
-      <w:szCs w:val="28"/>
+      <w:rFonts w:asciiTheme="majorHAnsi" w:eastAsiaTheme="majorEastAsia" w:hAnsiTheme="majorHAnsi" w:cstheme="majorBidi"/>
+      <w:color w:val="BF4E14" w:themeColor="accent2" w:themeShade="BF"/>
+      <w:sz w:val="32"/>
+      <w:szCs w:val="32"/>
     </w:rPr>
   </w:style>
   <w:style w:type="character" w:customStyle="1" w:styleId="Heading4Char">
@@ -2860,12 +3950,14 @@
     <w:link w:val="Heading4"/>
     <w:uiPriority w:val="9"/>
     <w:semiHidden/>
-    <w:rsid w:val="000D4934"/>
+    <w:rsid w:val="008F3966"/>
     <w:rPr>
-      <w:rFonts w:eastAsiaTheme="majorEastAsia" w:cstheme="majorBidi"/>
+      <w:rFonts w:asciiTheme="majorHAnsi" w:eastAsiaTheme="majorEastAsia" w:hAnsiTheme="majorHAnsi" w:cstheme="majorBidi"/>
       <w:i/>
       <w:iCs/>
-      <w:color w:val="0F4761" w:themeColor="accent1" w:themeShade="BF"/>
+      <w:color w:val="80340D" w:themeColor="accent2" w:themeShade="80"/>
+      <w:sz w:val="28"/>
+      <w:szCs w:val="28"/>
     </w:rPr>
   </w:style>
   <w:style w:type="character" w:customStyle="1" w:styleId="Heading5Char">
@@ -2874,10 +3966,12 @@
     <w:link w:val="Heading5"/>
     <w:uiPriority w:val="9"/>
     <w:semiHidden/>
-    <w:rsid w:val="000D4934"/>
+    <w:rsid w:val="008F3966"/>
     <w:rPr>
-      <w:rFonts w:eastAsiaTheme="majorEastAsia" w:cstheme="majorBidi"/>
-      <w:color w:val="0F4761" w:themeColor="accent1" w:themeShade="BF"/>
+      <w:rFonts w:asciiTheme="majorHAnsi" w:eastAsiaTheme="majorEastAsia" w:hAnsiTheme="majorHAnsi" w:cstheme="majorBidi"/>
+      <w:color w:val="BF4E14" w:themeColor="accent2" w:themeShade="BF"/>
+      <w:sz w:val="24"/>
+      <w:szCs w:val="24"/>
     </w:rPr>
   </w:style>
   <w:style w:type="character" w:customStyle="1" w:styleId="Heading6Char">
@@ -2886,12 +3980,14 @@
     <w:link w:val="Heading6"/>
     <w:uiPriority w:val="9"/>
     <w:semiHidden/>
-    <w:rsid w:val="000D4934"/>
+    <w:rsid w:val="008F3966"/>
     <w:rPr>
-      <w:rFonts w:eastAsiaTheme="majorEastAsia" w:cstheme="majorBidi"/>
+      <w:rFonts w:asciiTheme="majorHAnsi" w:eastAsiaTheme="majorEastAsia" w:hAnsiTheme="majorHAnsi" w:cstheme="majorBidi"/>
       <w:i/>
       <w:iCs/>
-      <w:color w:val="595959" w:themeColor="text1" w:themeTint="A6"/>
+      <w:color w:val="80340D" w:themeColor="accent2" w:themeShade="80"/>
+      <w:sz w:val="24"/>
+      <w:szCs w:val="24"/>
     </w:rPr>
   </w:style>
   <w:style w:type="character" w:customStyle="1" w:styleId="Heading7Char">
@@ -2900,10 +3996,14 @@
     <w:link w:val="Heading7"/>
     <w:uiPriority w:val="9"/>
     <w:semiHidden/>
-    <w:rsid w:val="000D4934"/>
+    <w:rsid w:val="008F3966"/>
     <w:rPr>
-      <w:rFonts w:eastAsiaTheme="majorEastAsia" w:cstheme="majorBidi"/>
-      <w:color w:val="595959" w:themeColor="text1" w:themeTint="A6"/>
+      <w:rFonts w:asciiTheme="majorHAnsi" w:eastAsiaTheme="majorEastAsia" w:hAnsiTheme="majorHAnsi" w:cstheme="majorBidi"/>
+      <w:b/>
+      <w:bCs/>
+      <w:color w:val="80340D" w:themeColor="accent2" w:themeShade="80"/>
+      <w:sz w:val="22"/>
+      <w:szCs w:val="22"/>
     </w:rPr>
   </w:style>
   <w:style w:type="character" w:customStyle="1" w:styleId="Heading8Char">
@@ -2912,12 +4012,12 @@
     <w:link w:val="Heading8"/>
     <w:uiPriority w:val="9"/>
     <w:semiHidden/>
-    <w:rsid w:val="000D4934"/>
+    <w:rsid w:val="008F3966"/>
     <w:rPr>
-      <w:rFonts w:eastAsiaTheme="majorEastAsia" w:cstheme="majorBidi"/>
-      <w:i/>
-      <w:iCs/>
-      <w:color w:val="272727" w:themeColor="text1" w:themeTint="D8"/>
+      <w:rFonts w:asciiTheme="majorHAnsi" w:eastAsiaTheme="majorEastAsia" w:hAnsiTheme="majorHAnsi" w:cstheme="majorBidi"/>
+      <w:color w:val="80340D" w:themeColor="accent2" w:themeShade="80"/>
+      <w:sz w:val="22"/>
+      <w:szCs w:val="22"/>
     </w:rPr>
   </w:style>
   <w:style w:type="character" w:customStyle="1" w:styleId="Heading9Char">
@@ -2926,10 +4026,14 @@
     <w:link w:val="Heading9"/>
     <w:uiPriority w:val="9"/>
     <w:semiHidden/>
-    <w:rsid w:val="000D4934"/>
+    <w:rsid w:val="008F3966"/>
     <w:rPr>
-      <w:rFonts w:eastAsiaTheme="majorEastAsia" w:cstheme="majorBidi"/>
-      <w:color w:val="272727" w:themeColor="text1" w:themeTint="D8"/>
+      <w:rFonts w:asciiTheme="majorHAnsi" w:eastAsiaTheme="majorEastAsia" w:hAnsiTheme="majorHAnsi" w:cstheme="majorBidi"/>
+      <w:i/>
+      <w:iCs/>
+      <w:color w:val="80340D" w:themeColor="accent2" w:themeShade="80"/>
+      <w:sz w:val="22"/>
+      <w:szCs w:val="22"/>
     </w:rPr>
   </w:style>
   <w:style w:type="paragraph" w:styleId="Title">
@@ -2939,17 +4043,16 @@
     <w:link w:val="TitleChar"/>
     <w:uiPriority w:val="10"/>
     <w:qFormat/>
-    <w:rsid w:val="000D4934"/>
+    <w:rsid w:val="008F3966"/>
     <w:pPr>
-      <w:spacing w:after="80" w:line="240" w:lineRule="auto"/>
+      <w:spacing w:after="0" w:line="240" w:lineRule="auto"/>
       <w:contextualSpacing/>
     </w:pPr>
     <w:rPr>
       <w:rFonts w:asciiTheme="majorHAnsi" w:eastAsiaTheme="majorEastAsia" w:hAnsiTheme="majorHAnsi" w:cstheme="majorBidi"/>
-      <w:spacing w:val="-10"/>
-      <w:kern w:val="28"/>
-      <w:sz w:val="56"/>
-      <w:szCs w:val="56"/>
+      <w:color w:val="262626" w:themeColor="text1" w:themeTint="D9"/>
+      <w:sz w:val="96"/>
+      <w:szCs w:val="96"/>
     </w:rPr>
   </w:style>
   <w:style w:type="character" w:customStyle="1" w:styleId="TitleChar">
@@ -2957,13 +4060,12 @@
     <w:basedOn w:val="DefaultParagraphFont"/>
     <w:link w:val="Title"/>
     <w:uiPriority w:val="10"/>
-    <w:rsid w:val="000D4934"/>
+    <w:rsid w:val="008F3966"/>
     <w:rPr>
       <w:rFonts w:asciiTheme="majorHAnsi" w:eastAsiaTheme="majorEastAsia" w:hAnsiTheme="majorHAnsi" w:cstheme="majorBidi"/>
-      <w:spacing w:val="-10"/>
-      <w:kern w:val="28"/>
-      <w:sz w:val="56"/>
-      <w:szCs w:val="56"/>
+      <w:color w:val="262626" w:themeColor="text1" w:themeTint="D9"/>
+      <w:sz w:val="96"/>
+      <w:szCs w:val="96"/>
     </w:rPr>
   </w:style>
   <w:style w:type="paragraph" w:styleId="Subtitle">
@@ -2973,16 +4075,17 @@
     <w:link w:val="SubtitleChar"/>
     <w:uiPriority w:val="11"/>
     <w:qFormat/>
-    <w:rsid w:val="000D4934"/>
+    <w:rsid w:val="008F3966"/>
     <w:pPr>
       <w:numPr>
         <w:ilvl w:val="1"/>
       </w:numPr>
+      <w:spacing w:after="240"/>
     </w:pPr>
     <w:rPr>
-      <w:rFonts w:eastAsiaTheme="majorEastAsia" w:cstheme="majorBidi"/>
-      <w:color w:val="595959" w:themeColor="text1" w:themeTint="A6"/>
-      <w:spacing w:val="15"/>
+      <w:caps/>
+      <w:color w:val="404040" w:themeColor="text1" w:themeTint="BF"/>
+      <w:spacing w:val="20"/>
       <w:sz w:val="28"/>
       <w:szCs w:val="28"/>
     </w:rPr>
@@ -2992,11 +4095,11 @@
     <w:basedOn w:val="DefaultParagraphFont"/>
     <w:link w:val="Subtitle"/>
     <w:uiPriority w:val="11"/>
-    <w:rsid w:val="000D4934"/>
+    <w:rsid w:val="008F3966"/>
     <w:rPr>
-      <w:rFonts w:eastAsiaTheme="majorEastAsia" w:cstheme="majorBidi"/>
-      <w:color w:val="595959" w:themeColor="text1" w:themeTint="A6"/>
-      <w:spacing w:val="15"/>
+      <w:caps/>
+      <w:color w:val="404040" w:themeColor="text1" w:themeTint="BF"/>
+      <w:spacing w:val="20"/>
       <w:sz w:val="28"/>
       <w:szCs w:val="28"/>
     </w:rPr>
@@ -3008,15 +4111,17 @@
     <w:link w:val="QuoteChar"/>
     <w:uiPriority w:val="29"/>
     <w:qFormat/>
-    <w:rsid w:val="000D4934"/>
+    <w:rsid w:val="008F3966"/>
     <w:pPr>
       <w:spacing w:before="160"/>
+      <w:ind w:left="720" w:right="720"/>
       <w:jc w:val="center"/>
     </w:pPr>
     <w:rPr>
-      <w:i/>
-      <w:iCs/>
-      <w:color w:val="404040" w:themeColor="text1" w:themeTint="BF"/>
+      <w:rFonts w:asciiTheme="majorHAnsi" w:eastAsiaTheme="majorEastAsia" w:hAnsiTheme="majorHAnsi" w:cstheme="majorBidi"/>
+      <w:color w:val="000000" w:themeColor="text1"/>
+      <w:sz w:val="24"/>
+      <w:szCs w:val="24"/>
     </w:rPr>
   </w:style>
   <w:style w:type="character" w:customStyle="1" w:styleId="QuoteChar">
@@ -3024,11 +4129,12 @@
     <w:basedOn w:val="DefaultParagraphFont"/>
     <w:link w:val="Quote"/>
     <w:uiPriority w:val="29"/>
-    <w:rsid w:val="000D4934"/>
+    <w:rsid w:val="008F3966"/>
     <w:rPr>
-      <w:i/>
-      <w:iCs/>
-      <w:color w:val="404040" w:themeColor="text1" w:themeTint="BF"/>
+      <w:rFonts w:asciiTheme="majorHAnsi" w:eastAsiaTheme="majorEastAsia" w:hAnsiTheme="majorHAnsi" w:cstheme="majorBidi"/>
+      <w:color w:val="000000" w:themeColor="text1"/>
+      <w:sz w:val="24"/>
+      <w:szCs w:val="24"/>
     </w:rPr>
   </w:style>
   <w:style w:type="paragraph" w:styleId="ListParagraph">
@@ -3047,11 +4153,17 @@
     <w:basedOn w:val="DefaultParagraphFont"/>
     <w:uiPriority w:val="21"/>
     <w:qFormat/>
-    <w:rsid w:val="000D4934"/>
+    <w:rsid w:val="008F3966"/>
     <w:rPr>
+      <w:b/>
+      <w:bCs/>
       <w:i/>
       <w:iCs/>
-      <w:color w:val="0F4761" w:themeColor="accent1" w:themeShade="BF"/>
+      <w:caps w:val="0"/>
+      <w:smallCaps w:val="0"/>
+      <w:strike w:val="0"/>
+      <w:dstrike w:val="0"/>
+      <w:color w:val="E97132" w:themeColor="accent2"/>
     </w:rPr>
   </w:style>
   <w:style w:type="paragraph" w:styleId="IntenseQuote">
@@ -3061,20 +4173,19 @@
     <w:link w:val="IntenseQuoteChar"/>
     <w:uiPriority w:val="30"/>
     <w:qFormat/>
-    <w:rsid w:val="000D4934"/>
+    <w:rsid w:val="008F3966"/>
     <w:pPr>
       <w:pBdr>
-        <w:top w:val="single" w:sz="4" w:space="10" w:color="0F4761" w:themeColor="accent1" w:themeShade="BF"/>
-        <w:bottom w:val="single" w:sz="4" w:space="10" w:color="0F4761" w:themeColor="accent1" w:themeShade="BF"/>
+        <w:top w:val="single" w:sz="24" w:space="4" w:color="E97132" w:themeColor="accent2"/>
       </w:pBdr>
-      <w:spacing w:before="360" w:after="360"/>
-      <w:ind w:left="864" w:right="864"/>
+      <w:spacing w:before="240" w:after="240" w:line="240" w:lineRule="auto"/>
+      <w:ind w:left="936" w:right="936"/>
       <w:jc w:val="center"/>
     </w:pPr>
     <w:rPr>
-      <w:i/>
-      <w:iCs/>
-      <w:color w:val="0F4761" w:themeColor="accent1" w:themeShade="BF"/>
+      <w:rFonts w:asciiTheme="majorHAnsi" w:eastAsiaTheme="majorEastAsia" w:hAnsiTheme="majorHAnsi" w:cstheme="majorBidi"/>
+      <w:sz w:val="24"/>
+      <w:szCs w:val="24"/>
     </w:rPr>
   </w:style>
   <w:style w:type="character" w:customStyle="1" w:styleId="IntenseQuoteChar">
@@ -3082,11 +4193,11 @@
     <w:basedOn w:val="DefaultParagraphFont"/>
     <w:link w:val="IntenseQuote"/>
     <w:uiPriority w:val="30"/>
-    <w:rsid w:val="000D4934"/>
+    <w:rsid w:val="008F3966"/>
     <w:rPr>
-      <w:i/>
-      <w:iCs/>
-      <w:color w:val="0F4761" w:themeColor="accent1" w:themeShade="BF"/>
+      <w:rFonts w:asciiTheme="majorHAnsi" w:eastAsiaTheme="majorEastAsia" w:hAnsiTheme="majorHAnsi" w:cstheme="majorBidi"/>
+      <w:sz w:val="24"/>
+      <w:szCs w:val="24"/>
     </w:rPr>
   </w:style>
   <w:style w:type="character" w:styleId="IntenseReference">
@@ -3094,13 +4205,15 @@
     <w:basedOn w:val="DefaultParagraphFont"/>
     <w:uiPriority w:val="32"/>
     <w:qFormat/>
-    <w:rsid w:val="000D4934"/>
+    <w:rsid w:val="008F3966"/>
     <w:rPr>
       <w:b/>
       <w:bCs/>
+      <w:caps w:val="0"/>
       <w:smallCaps/>
-      <w:color w:val="0F4761" w:themeColor="accent1" w:themeShade="BF"/>
-      <w:spacing w:val="5"/>
+      <w:color w:val="auto"/>
+      <w:spacing w:val="0"/>
+      <w:u w:val="single"/>
     </w:rPr>
   </w:style>
   <w:style w:type="paragraph" w:styleId="TOCHeading">
@@ -3110,18 +4223,10 @@
     <w:uiPriority w:val="39"/>
     <w:unhideWhenUsed/>
     <w:qFormat/>
-    <w:rsid w:val="000D4934"/>
+    <w:rsid w:val="008F3966"/>
     <w:pPr>
-      <w:spacing w:before="240" w:after="0" w:line="259" w:lineRule="auto"/>
       <w:outlineLvl w:val="9"/>
     </w:pPr>
-    <w:rPr>
-      <w:kern w:val="0"/>
-      <w:sz w:val="32"/>
-      <w:szCs w:val="32"/>
-      <w:lang w:val="en-US"/>
-      <w14:ligatures w14:val="none"/>
-    </w:rPr>
   </w:style>
   <w:style w:type="paragraph" w:styleId="TOC1">
     <w:name w:val="toc 1"/>
@@ -3144,6 +4249,128 @@
     <w:rPr>
       <w:color w:val="467886" w:themeColor="hyperlink"/>
       <w:u w:val="single"/>
+    </w:rPr>
+  </w:style>
+  <w:style w:type="paragraph" w:styleId="Caption">
+    <w:name w:val="caption"/>
+    <w:basedOn w:val="Normal"/>
+    <w:next w:val="Normal"/>
+    <w:uiPriority w:val="35"/>
+    <w:semiHidden/>
+    <w:unhideWhenUsed/>
+    <w:qFormat/>
+    <w:rsid w:val="008F3966"/>
+    <w:pPr>
+      <w:spacing w:line="240" w:lineRule="auto"/>
+    </w:pPr>
+    <w:rPr>
+      <w:b/>
+      <w:bCs/>
+      <w:color w:val="404040" w:themeColor="text1" w:themeTint="BF"/>
+      <w:sz w:val="16"/>
+      <w:szCs w:val="16"/>
+    </w:rPr>
+  </w:style>
+  <w:style w:type="character" w:styleId="Strong">
+    <w:name w:val="Strong"/>
+    <w:basedOn w:val="DefaultParagraphFont"/>
+    <w:uiPriority w:val="22"/>
+    <w:qFormat/>
+    <w:rsid w:val="008F3966"/>
+    <w:rPr>
+      <w:b/>
+      <w:bCs/>
+    </w:rPr>
+  </w:style>
+  <w:style w:type="character" w:styleId="Emphasis">
+    <w:name w:val="Emphasis"/>
+    <w:basedOn w:val="DefaultParagraphFont"/>
+    <w:uiPriority w:val="20"/>
+    <w:qFormat/>
+    <w:rsid w:val="008F3966"/>
+    <w:rPr>
+      <w:i/>
+      <w:iCs/>
+      <w:color w:val="000000" w:themeColor="text1"/>
+    </w:rPr>
+  </w:style>
+  <w:style w:type="paragraph" w:styleId="NoSpacing">
+    <w:name w:val="No Spacing"/>
+    <w:uiPriority w:val="1"/>
+    <w:qFormat/>
+    <w:rsid w:val="008F3966"/>
+    <w:pPr>
+      <w:spacing w:after="0" w:line="240" w:lineRule="auto"/>
+    </w:pPr>
+  </w:style>
+  <w:style w:type="character" w:styleId="SubtleEmphasis">
+    <w:name w:val="Subtle Emphasis"/>
+    <w:basedOn w:val="DefaultParagraphFont"/>
+    <w:uiPriority w:val="19"/>
+    <w:qFormat/>
+    <w:rsid w:val="008F3966"/>
+    <w:rPr>
+      <w:i/>
+      <w:iCs/>
+      <w:color w:val="595959" w:themeColor="text1" w:themeTint="A6"/>
+    </w:rPr>
+  </w:style>
+  <w:style w:type="character" w:styleId="SubtleReference">
+    <w:name w:val="Subtle Reference"/>
+    <w:basedOn w:val="DefaultParagraphFont"/>
+    <w:uiPriority w:val="31"/>
+    <w:qFormat/>
+    <w:rsid w:val="008F3966"/>
+    <w:rPr>
+      <w:caps w:val="0"/>
+      <w:smallCaps/>
+      <w:color w:val="404040" w:themeColor="text1" w:themeTint="BF"/>
+      <w:spacing w:val="0"/>
+      <w:u w:val="single" w:color="7F7F7F" w:themeColor="text1" w:themeTint="80"/>
+    </w:rPr>
+  </w:style>
+  <w:style w:type="character" w:styleId="BookTitle">
+    <w:name w:val="Book Title"/>
+    <w:basedOn w:val="DefaultParagraphFont"/>
+    <w:uiPriority w:val="33"/>
+    <w:qFormat/>
+    <w:rsid w:val="008F3966"/>
+    <w:rPr>
+      <w:b/>
+      <w:bCs/>
+      <w:caps w:val="0"/>
+      <w:smallCaps/>
+      <w:spacing w:val="0"/>
+    </w:rPr>
+  </w:style>
+  <w:style w:type="character" w:styleId="HTMLCode">
+    <w:name w:val="HTML Code"/>
+    <w:basedOn w:val="DefaultParagraphFont"/>
+    <w:uiPriority w:val="99"/>
+    <w:semiHidden/>
+    <w:unhideWhenUsed/>
+    <w:rsid w:val="008F3966"/>
+    <w:rPr>
+      <w:rFonts w:ascii="Courier New" w:eastAsia="Times New Roman" w:hAnsi="Courier New" w:cs="Courier New"/>
+      <w:sz w:val="20"/>
+      <w:szCs w:val="20"/>
+    </w:rPr>
+  </w:style>
+  <w:style w:type="paragraph" w:styleId="NormalWeb">
+    <w:name w:val="Normal (Web)"/>
+    <w:basedOn w:val="Normal"/>
+    <w:uiPriority w:val="99"/>
+    <w:semiHidden/>
+    <w:unhideWhenUsed/>
+    <w:rsid w:val="008F3966"/>
+    <w:pPr>
+      <w:spacing w:before="100" w:beforeAutospacing="1" w:after="100" w:afterAutospacing="1" w:line="240" w:lineRule="auto"/>
+    </w:pPr>
+    <w:rPr>
+      <w:rFonts w:ascii="Times New Roman" w:eastAsia="Times New Roman" w:hAnsi="Times New Roman" w:cs="Times New Roman"/>
+      <w:sz w:val="24"/>
+      <w:szCs w:val="24"/>
+      <w:lang w:eastAsia="en-GB"/>
     </w:rPr>
   </w:style>
 </w:styles>

</xml_diff>